<commit_message>
Update the documents and task manager
</commit_message>
<xml_diff>
--- a/Tài liệu kỹ thuật/BEM.docx
+++ b/Tài liệu kỹ thuật/BEM.docx
@@ -64,7 +64,7 @@
                     </pic:cNvPicPr>
                   </pic:nvPicPr>
                   <pic:blipFill>
-                    <a:blip r:embed="rId5">
+                    <a:blip r:embed="rId7">
                       <a:extLst>
                         <a:ext uri="{28A0092B-C50C-407E-A947-70E740481C1C}">
                           <a14:useLocalDpi xmlns:a14="http://schemas.microsoft.com/office/drawing/2010/main" val="0"/>
@@ -131,7 +131,7 @@
                     </pic:cNvPicPr>
                   </pic:nvPicPr>
                   <pic:blipFill>
-                    <a:blip r:embed="rId6">
+                    <a:blip r:embed="rId8">
                       <a:extLst>
                         <a:ext uri="{28A0092B-C50C-407E-A947-70E740481C1C}">
                           <a14:useLocalDpi xmlns:a14="http://schemas.microsoft.com/office/drawing/2010/main" val="0"/>
@@ -231,7 +231,7 @@
                     </pic:cNvPicPr>
                   </pic:nvPicPr>
                   <pic:blipFill>
-                    <a:blip r:embed="rId7">
+                    <a:blip r:embed="rId9">
                       <a:extLst>
                         <a:ext uri="{28A0092B-C50C-407E-A947-70E740481C1C}">
                           <a14:useLocalDpi xmlns:a14="http://schemas.microsoft.com/office/drawing/2010/main" val="0"/>
@@ -638,7 +638,17 @@
           <w:sz w:val="24"/>
           <w:szCs w:val="24"/>
         </w:rPr>
-        <w:t>17211TT4446</w:t>
+        <w:t>1</w:t>
+      </w:r>
+      <w:r>
+        <w:rPr>
+          <w:rFonts w:ascii="Times New Roman" w:eastAsia="Times New Roman" w:hAnsi="Times New Roman" w:cs="Times New Roman"/>
+          <w:color w:val="0D0D0D"/>
+          <w:sz w:val="24"/>
+          <w:szCs w:val="24"/>
+          <w:lang w:val="vi-VN"/>
+        </w:rPr>
+        <w:t>8211TT2467</w:t>
       </w:r>
     </w:p>
     <w:p>
@@ -698,7 +708,17 @@
           <w:sz w:val="24"/>
           <w:szCs w:val="24"/>
         </w:rPr>
-        <w:t>17211TT1738</w:t>
+        <w:t>1</w:t>
+      </w:r>
+      <w:r>
+        <w:rPr>
+          <w:rFonts w:ascii="Times New Roman" w:eastAsia="Times New Roman" w:hAnsi="Times New Roman" w:cs="Times New Roman"/>
+          <w:color w:val="0D0D0D"/>
+          <w:sz w:val="24"/>
+          <w:szCs w:val="24"/>
+          <w:lang w:val="vi-VN"/>
+        </w:rPr>
+        <w:t>8211TT4551</w:t>
       </w:r>
     </w:p>
     <w:p>
@@ -776,14 +796,14 @@
         <w:pStyle w:val="Heading1"/>
         <w:jc w:val="center"/>
         <w:rPr>
-          <w:rFonts w:asciiTheme="minorHAnsi" w:hAnsiTheme="minorHAnsi" w:cstheme="minorHAnsi"/>
+          <w:rFonts w:ascii="Times New Roman" w:hAnsi="Times New Roman" w:cs="Times New Roman"/>
           <w:sz w:val="56"/>
           <w:szCs w:val="56"/>
         </w:rPr>
       </w:pPr>
       <w:r>
         <w:rPr>
-          <w:rFonts w:asciiTheme="minorHAnsi" w:hAnsiTheme="minorHAnsi" w:cstheme="minorHAnsi"/>
+          <w:rFonts w:ascii="Times New Roman" w:hAnsi="Times New Roman" w:cs="Times New Roman"/>
           <w:sz w:val="56"/>
           <w:szCs w:val="56"/>
         </w:rPr>
@@ -794,20 +814,8 @@
     <w:p>
       <w:pPr>
         <w:pStyle w:val="Heading2"/>
-        <w:numPr>
-          <w:ilvl w:val="0"/>
-          <w:numId w:val="4"/>
-        </w:numPr>
-        <w:rPr>
-          <w:b/>
-          <w:bCs/>
-        </w:rPr>
-      </w:pPr>
-      <w:r>
-        <w:rPr>
-          <w:b/>
-          <w:bCs/>
-        </w:rPr>
+      </w:pPr>
+      <w:r>
         <w:t>Giới thiệu BEM</w:t>
       </w:r>
     </w:p>
@@ -819,28 +827,32 @@
           <w:numId w:val="5"/>
         </w:numPr>
         <w:rPr>
-          <w:sz w:val="24"/>
-          <w:szCs w:val="24"/>
-        </w:rPr>
-      </w:pPr>
-      <w:r>
-        <w:rPr>
-          <w:sz w:val="24"/>
-          <w:szCs w:val="24"/>
+          <w:rFonts w:ascii="Times New Roman" w:hAnsi="Times New Roman" w:cs="Times New Roman"/>
+          <w:sz w:val="28"/>
+          <w:szCs w:val="28"/>
+        </w:rPr>
+      </w:pPr>
+      <w:r>
+        <w:rPr>
+          <w:rFonts w:ascii="Times New Roman" w:hAnsi="Times New Roman" w:cs="Times New Roman"/>
+          <w:sz w:val="28"/>
+          <w:szCs w:val="28"/>
         </w:rPr>
         <w:t xml:space="preserve">BEM (Block Element Modifier) là chuẩn quy ước đặt tên trong </w:t>
       </w:r>
       <w:r>
         <w:rPr>
-          <w:sz w:val="24"/>
-          <w:szCs w:val="24"/>
+          <w:rFonts w:ascii="Times New Roman" w:hAnsi="Times New Roman" w:cs="Times New Roman"/>
+          <w:sz w:val="28"/>
+          <w:szCs w:val="28"/>
         </w:rPr>
         <w:t>code Front-end</w:t>
       </w:r>
       <w:r>
         <w:rPr>
-          <w:sz w:val="24"/>
-          <w:szCs w:val="24"/>
+          <w:rFonts w:ascii="Times New Roman" w:hAnsi="Times New Roman" w:cs="Times New Roman"/>
+          <w:sz w:val="28"/>
+          <w:szCs w:val="28"/>
         </w:rPr>
         <w:t>. Giúp code Front-end rõ ràng và dễ quản lý hơn, thuận tiện cho việc mở rộng.</w:t>
       </w:r>
@@ -853,14 +865,16 @@
           <w:numId w:val="5"/>
         </w:numPr>
         <w:rPr>
-          <w:sz w:val="24"/>
-          <w:szCs w:val="24"/>
-        </w:rPr>
-      </w:pPr>
-      <w:r>
-        <w:rPr>
-          <w:sz w:val="24"/>
-          <w:szCs w:val="24"/>
+          <w:rFonts w:ascii="Times New Roman" w:hAnsi="Times New Roman" w:cs="Times New Roman"/>
+          <w:sz w:val="28"/>
+          <w:szCs w:val="28"/>
+        </w:rPr>
+      </w:pPr>
+      <w:r>
+        <w:rPr>
+          <w:rFonts w:ascii="Times New Roman" w:hAnsi="Times New Roman" w:cs="Times New Roman"/>
+          <w:sz w:val="28"/>
+          <w:szCs w:val="28"/>
         </w:rPr>
         <w:t xml:space="preserve">Vì sao nên dùng BEM? </w:t>
       </w:r>
@@ -873,14 +887,16 @@
           <w:numId w:val="5"/>
         </w:numPr>
         <w:rPr>
-          <w:sz w:val="24"/>
-          <w:szCs w:val="24"/>
-        </w:rPr>
-      </w:pPr>
-      <w:r>
-        <w:rPr>
-          <w:sz w:val="24"/>
-          <w:szCs w:val="24"/>
+          <w:rFonts w:ascii="Times New Roman" w:hAnsi="Times New Roman" w:cs="Times New Roman"/>
+          <w:sz w:val="28"/>
+          <w:szCs w:val="28"/>
+        </w:rPr>
+      </w:pPr>
+      <w:r>
+        <w:rPr>
+          <w:rFonts w:ascii="Times New Roman" w:hAnsi="Times New Roman" w:cs="Times New Roman"/>
+          <w:sz w:val="28"/>
+          <w:szCs w:val="28"/>
         </w:rPr>
         <w:t>Đặt tên theo chuẩn code giúp làm việc nhóm dễ dàng hơn. Người khác đọc code có thể hiểu được ý nghĩa đoạn code, tránh tình trạng mỗi người có một cách đặt tên riêng.</w:t>
       </w:r>
@@ -893,14 +909,16 @@
           <w:numId w:val="5"/>
         </w:numPr>
         <w:rPr>
-          <w:sz w:val="24"/>
-          <w:szCs w:val="24"/>
-        </w:rPr>
-      </w:pPr>
-      <w:r>
-        <w:rPr>
-          <w:sz w:val="24"/>
-          <w:szCs w:val="24"/>
+          <w:rFonts w:ascii="Times New Roman" w:hAnsi="Times New Roman" w:cs="Times New Roman"/>
+          <w:sz w:val="28"/>
+          <w:szCs w:val="28"/>
+        </w:rPr>
+      </w:pPr>
+      <w:r>
+        <w:rPr>
+          <w:rFonts w:ascii="Times New Roman" w:hAnsi="Times New Roman" w:cs="Times New Roman"/>
+          <w:sz w:val="28"/>
+          <w:szCs w:val="28"/>
         </w:rPr>
         <w:t>Cấu trúc BEM đơn giản, dễ hiểu và vững chắc.</w:t>
       </w:r>
@@ -913,14 +931,16 @@
           <w:numId w:val="5"/>
         </w:numPr>
         <w:rPr>
-          <w:sz w:val="24"/>
-          <w:szCs w:val="24"/>
-        </w:rPr>
-      </w:pPr>
-      <w:r>
-        <w:rPr>
-          <w:sz w:val="24"/>
-          <w:szCs w:val="24"/>
+          <w:rFonts w:ascii="Times New Roman" w:hAnsi="Times New Roman" w:cs="Times New Roman"/>
+          <w:sz w:val="28"/>
+          <w:szCs w:val="28"/>
+        </w:rPr>
+      </w:pPr>
+      <w:r>
+        <w:rPr>
+          <w:rFonts w:ascii="Times New Roman" w:hAnsi="Times New Roman" w:cs="Times New Roman"/>
+          <w:sz w:val="28"/>
+          <w:szCs w:val="28"/>
         </w:rPr>
         <w:t>Hỗ trợ cho việc code SASS và LESS.</w:t>
       </w:r>
@@ -933,14 +953,16 @@
           <w:numId w:val="5"/>
         </w:numPr>
         <w:rPr>
-          <w:sz w:val="24"/>
-          <w:szCs w:val="24"/>
-        </w:rPr>
-      </w:pPr>
-      <w:r>
-        <w:rPr>
-          <w:sz w:val="24"/>
-          <w:szCs w:val="24"/>
+          <w:rFonts w:ascii="Times New Roman" w:hAnsi="Times New Roman" w:cs="Times New Roman"/>
+          <w:sz w:val="28"/>
+          <w:szCs w:val="28"/>
+        </w:rPr>
+      </w:pPr>
+      <w:r>
+        <w:rPr>
+          <w:rFonts w:ascii="Times New Roman" w:hAnsi="Times New Roman" w:cs="Times New Roman"/>
+          <w:sz w:val="28"/>
+          <w:szCs w:val="28"/>
         </w:rPr>
         <w:t>Tái sử dụng.</w:t>
       </w:r>
@@ -953,28 +975,32 @@
           <w:numId w:val="5"/>
         </w:numPr>
         <w:rPr>
-          <w:sz w:val="24"/>
-          <w:szCs w:val="24"/>
-        </w:rPr>
-      </w:pPr>
-      <w:r>
-        <w:rPr>
-          <w:sz w:val="24"/>
-          <w:szCs w:val="24"/>
+          <w:rFonts w:ascii="Times New Roman" w:hAnsi="Times New Roman" w:cs="Times New Roman"/>
+          <w:sz w:val="28"/>
+          <w:szCs w:val="28"/>
+        </w:rPr>
+      </w:pPr>
+      <w:r>
+        <w:rPr>
+          <w:rFonts w:ascii="Times New Roman" w:hAnsi="Times New Roman" w:cs="Times New Roman"/>
+          <w:sz w:val="28"/>
+          <w:szCs w:val="28"/>
         </w:rPr>
         <w:t>Modules: Các class khác nhau của mỗi block sẽ không ảnh hưởng nhau, tránh tình trạng CSS bị ghi</w:t>
       </w:r>
       <w:r>
         <w:rPr>
-          <w:sz w:val="24"/>
-          <w:szCs w:val="24"/>
+          <w:rFonts w:ascii="Times New Roman" w:hAnsi="Times New Roman" w:cs="Times New Roman"/>
+          <w:sz w:val="28"/>
+          <w:szCs w:val="28"/>
         </w:rPr>
         <w:t xml:space="preserve"> đè</w:t>
       </w:r>
       <w:r>
         <w:rPr>
-          <w:sz w:val="24"/>
-          <w:szCs w:val="24"/>
+          <w:rFonts w:ascii="Times New Roman" w:hAnsi="Times New Roman" w:cs="Times New Roman"/>
+          <w:sz w:val="28"/>
+          <w:szCs w:val="28"/>
         </w:rPr>
         <w:t xml:space="preserve">. </w:t>
       </w:r>
@@ -984,21 +1010,24 @@
         <w:pStyle w:val="ListParagraph"/>
         <w:ind w:left="1440"/>
         <w:rPr>
-          <w:sz w:val="24"/>
-          <w:szCs w:val="24"/>
-        </w:rPr>
-      </w:pPr>
-      <w:r>
-        <w:rPr>
-          <w:sz w:val="24"/>
-          <w:szCs w:val="24"/>
+          <w:rFonts w:ascii="Times New Roman" w:hAnsi="Times New Roman" w:cs="Times New Roman"/>
+          <w:sz w:val="28"/>
+          <w:szCs w:val="28"/>
+        </w:rPr>
+      </w:pPr>
+      <w:r>
+        <w:rPr>
+          <w:rFonts w:ascii="Times New Roman" w:hAnsi="Times New Roman" w:cs="Times New Roman"/>
+          <w:sz w:val="28"/>
+          <w:szCs w:val="28"/>
         </w:rPr>
         <w:t xml:space="preserve">Ví dụ: </w:t>
       </w:r>
       <w:r>
         <w:rPr>
-          <w:sz w:val="24"/>
-          <w:szCs w:val="24"/>
+          <w:rFonts w:ascii="Times New Roman" w:hAnsi="Times New Roman" w:cs="Times New Roman"/>
+          <w:sz w:val="28"/>
+          <w:szCs w:val="28"/>
         </w:rPr>
         <w:t>ta có 1 block là btn. Ta viết thêm 2 class tô màu cho nó là btn—blue và btn—red, khi muốn tạo nút màu xanh ta viết class=”btn btn—red” còn khi tạo nút màu xành ta viết class=”btn btn—blue”.</w:t>
       </w:r>
@@ -1006,62 +1035,39 @@
     <w:p>
       <w:pPr>
         <w:pStyle w:val="Heading2"/>
-        <w:numPr>
-          <w:ilvl w:val="0"/>
-          <w:numId w:val="4"/>
-        </w:numPr>
-        <w:rPr>
-          <w:b/>
-          <w:bCs/>
-        </w:rPr>
-      </w:pPr>
-      <w:r>
-        <w:rPr>
-          <w:b/>
-          <w:bCs/>
-        </w:rPr>
+      </w:pPr>
+      <w:r>
         <w:t>Quy ước đặt tên</w:t>
       </w:r>
     </w:p>
     <w:p>
       <w:pPr>
-        <w:shd w:val="clear" w:color="auto" w:fill="262335"/>
         <w:spacing w:after="0" w:line="360" w:lineRule="atLeast"/>
         <w:ind w:left="720"/>
         <w:rPr>
           <w:rFonts w:ascii="Consolas" w:eastAsia="Times New Roman" w:hAnsi="Consolas" w:cs="Times New Roman"/>
-          <w:color w:val="BBBBBB"/>
-          <w:sz w:val="27"/>
-          <w:szCs w:val="27"/>
-          <w:lang w:eastAsia="ja-JP"/>
-        </w:rPr>
-      </w:pPr>
-      <w:r>
-        <w:rPr>
-          <w:rFonts w:ascii="Consolas" w:eastAsia="Times New Roman" w:hAnsi="Consolas" w:cs="Times New Roman"/>
-          <w:color w:val="FEDE5D"/>
-          <w:sz w:val="27"/>
-          <w:szCs w:val="27"/>
-          <w:lang w:eastAsia="ja-JP"/>
-        </w:rPr>
-        <w:t>.block</w:t>
-      </w:r>
-      <w:r>
-        <w:rPr>
-          <w:rFonts w:ascii="Consolas" w:eastAsia="Times New Roman" w:hAnsi="Consolas" w:cs="Times New Roman"/>
-          <w:color w:val="BBBBBB"/>
-          <w:sz w:val="27"/>
-          <w:szCs w:val="27"/>
-          <w:lang w:eastAsia="ja-JP"/>
-        </w:rPr>
-        <w:t> {} </w:t>
+          <w:color w:val="000000" w:themeColor="text1"/>
+          <w:sz w:val="27"/>
+          <w:szCs w:val="27"/>
+          <w:lang w:eastAsia="ja-JP"/>
+        </w:rPr>
+      </w:pPr>
+      <w:r>
+        <w:rPr>
+          <w:rFonts w:ascii="Consolas" w:eastAsia="Times New Roman" w:hAnsi="Consolas" w:cs="Times New Roman"/>
+          <w:color w:val="000000" w:themeColor="text1"/>
+          <w:sz w:val="27"/>
+          <w:szCs w:val="27"/>
+          <w:lang w:eastAsia="ja-JP"/>
+        </w:rPr>
+        <w:t>.block {} </w:t>
       </w:r>
       <w:r>
         <w:rPr>
           <w:rFonts w:ascii="Consolas" w:eastAsia="Times New Roman" w:hAnsi="Consolas" w:cs="Times New Roman"/>
           <w:i/>
           <w:iCs/>
-          <w:color w:val="848BBD"/>
+          <w:color w:val="000000" w:themeColor="text1"/>
           <w:sz w:val="27"/>
           <w:szCs w:val="27"/>
           <w:lang w:eastAsia="ja-JP"/>
@@ -1071,43 +1077,32 @@
     </w:p>
     <w:p>
       <w:pPr>
-        <w:shd w:val="clear" w:color="auto" w:fill="262335"/>
         <w:spacing w:after="0" w:line="360" w:lineRule="atLeast"/>
         <w:ind w:left="720"/>
         <w:rPr>
           <w:rFonts w:ascii="Consolas" w:eastAsia="Times New Roman" w:hAnsi="Consolas" w:cs="Times New Roman"/>
-          <w:color w:val="BBBBBB"/>
-          <w:sz w:val="27"/>
-          <w:szCs w:val="27"/>
-          <w:lang w:eastAsia="ja-JP"/>
-        </w:rPr>
-      </w:pPr>
-      <w:r>
-        <w:rPr>
-          <w:rFonts w:ascii="Consolas" w:eastAsia="Times New Roman" w:hAnsi="Consolas" w:cs="Times New Roman"/>
-          <w:color w:val="FEDE5D"/>
-          <w:sz w:val="27"/>
-          <w:szCs w:val="27"/>
-          <w:lang w:eastAsia="ja-JP"/>
-        </w:rPr>
-        <w:t>.block__element</w:t>
-      </w:r>
-      <w:r>
-        <w:rPr>
-          <w:rFonts w:ascii="Consolas" w:eastAsia="Times New Roman" w:hAnsi="Consolas" w:cs="Times New Roman"/>
-          <w:color w:val="BBBBBB"/>
-          <w:sz w:val="27"/>
-          <w:szCs w:val="27"/>
-          <w:lang w:eastAsia="ja-JP"/>
-        </w:rPr>
-        <w:t> {} </w:t>
+          <w:color w:val="000000" w:themeColor="text1"/>
+          <w:sz w:val="27"/>
+          <w:szCs w:val="27"/>
+          <w:lang w:eastAsia="ja-JP"/>
+        </w:rPr>
+      </w:pPr>
+      <w:r>
+        <w:rPr>
+          <w:rFonts w:ascii="Consolas" w:eastAsia="Times New Roman" w:hAnsi="Consolas" w:cs="Times New Roman"/>
+          <w:color w:val="000000" w:themeColor="text1"/>
+          <w:sz w:val="27"/>
+          <w:szCs w:val="27"/>
+          <w:lang w:eastAsia="ja-JP"/>
+        </w:rPr>
+        <w:t>.block__element {} </w:t>
       </w:r>
       <w:r>
         <w:rPr>
           <w:rFonts w:ascii="Consolas" w:eastAsia="Times New Roman" w:hAnsi="Consolas" w:cs="Times New Roman"/>
           <w:i/>
           <w:iCs/>
-          <w:color w:val="848BBD"/>
+          <w:color w:val="000000" w:themeColor="text1"/>
           <w:sz w:val="27"/>
           <w:szCs w:val="27"/>
           <w:lang w:eastAsia="ja-JP"/>
@@ -1117,43 +1112,32 @@
     </w:p>
     <w:p>
       <w:pPr>
-        <w:shd w:val="clear" w:color="auto" w:fill="262335"/>
         <w:spacing w:after="0" w:line="360" w:lineRule="atLeast"/>
         <w:ind w:left="720"/>
         <w:rPr>
           <w:rFonts w:ascii="Consolas" w:eastAsia="Times New Roman" w:hAnsi="Consolas" w:cs="Times New Roman"/>
-          <w:color w:val="BBBBBB"/>
-          <w:sz w:val="27"/>
-          <w:szCs w:val="27"/>
-          <w:lang w:eastAsia="ja-JP"/>
-        </w:rPr>
-      </w:pPr>
-      <w:r>
-        <w:rPr>
-          <w:rFonts w:ascii="Consolas" w:eastAsia="Times New Roman" w:hAnsi="Consolas" w:cs="Times New Roman"/>
-          <w:color w:val="FEDE5D"/>
-          <w:sz w:val="27"/>
-          <w:szCs w:val="27"/>
-          <w:lang w:eastAsia="ja-JP"/>
-        </w:rPr>
-        <w:t>.block--modifier</w:t>
-      </w:r>
-      <w:r>
-        <w:rPr>
-          <w:rFonts w:ascii="Consolas" w:eastAsia="Times New Roman" w:hAnsi="Consolas" w:cs="Times New Roman"/>
-          <w:color w:val="BBBBBB"/>
-          <w:sz w:val="27"/>
-          <w:szCs w:val="27"/>
-          <w:lang w:eastAsia="ja-JP"/>
-        </w:rPr>
-        <w:t> {} </w:t>
+          <w:color w:val="000000" w:themeColor="text1"/>
+          <w:sz w:val="27"/>
+          <w:szCs w:val="27"/>
+          <w:lang w:eastAsia="ja-JP"/>
+        </w:rPr>
+      </w:pPr>
+      <w:r>
+        <w:rPr>
+          <w:rFonts w:ascii="Consolas" w:eastAsia="Times New Roman" w:hAnsi="Consolas" w:cs="Times New Roman"/>
+          <w:color w:val="000000" w:themeColor="text1"/>
+          <w:sz w:val="27"/>
+          <w:szCs w:val="27"/>
+          <w:lang w:eastAsia="ja-JP"/>
+        </w:rPr>
+        <w:t>.block--modifier {} </w:t>
       </w:r>
       <w:r>
         <w:rPr>
           <w:rFonts w:ascii="Consolas" w:eastAsia="Times New Roman" w:hAnsi="Consolas" w:cs="Times New Roman"/>
           <w:i/>
           <w:iCs/>
-          <w:color w:val="848BBD"/>
+          <w:color w:val="000000" w:themeColor="text1"/>
           <w:sz w:val="27"/>
           <w:szCs w:val="27"/>
           <w:lang w:eastAsia="ja-JP"/>
@@ -1170,54 +1154,34 @@
         <w:shd w:val="clear" w:color="auto" w:fill="FFFFFF"/>
         <w:spacing w:before="100" w:beforeAutospacing="1" w:after="100" w:afterAutospacing="1" w:line="240" w:lineRule="auto"/>
         <w:rPr>
-          <w:rFonts w:ascii="Segoe UI" w:eastAsia="Times New Roman" w:hAnsi="Segoe UI" w:cs="Segoe UI"/>
+          <w:rFonts w:ascii="Times New Roman" w:eastAsia="Times New Roman" w:hAnsi="Times New Roman" w:cs="Times New Roman"/>
           <w:color w:val="222C37"/>
-          <w:sz w:val="24"/>
-          <w:szCs w:val="24"/>
-          <w:lang w:eastAsia="ja-JP"/>
-        </w:rPr>
-      </w:pPr>
-      <w:r>
-        <w:rPr>
-          <w:rFonts w:ascii="Segoe UI" w:eastAsia="Times New Roman" w:hAnsi="Segoe UI" w:cs="Segoe UI"/>
+          <w:sz w:val="28"/>
+          <w:szCs w:val="28"/>
+          <w:lang w:eastAsia="ja-JP"/>
+        </w:rPr>
+      </w:pPr>
+      <w:r>
+        <w:rPr>
+          <w:rFonts w:ascii="Times New Roman" w:eastAsia="Times New Roman" w:hAnsi="Times New Roman" w:cs="Times New Roman"/>
           <w:b/>
           <w:bCs/>
           <w:color w:val="C0392B"/>
-          <w:sz w:val="24"/>
-          <w:szCs w:val="24"/>
+          <w:sz w:val="28"/>
+          <w:szCs w:val="28"/>
           <w:lang w:eastAsia="ja-JP"/>
         </w:rPr>
         <w:t>Block</w:t>
       </w:r>
       <w:r>
         <w:rPr>
-          <w:rFonts w:ascii="Segoe UI" w:eastAsia="Times New Roman" w:hAnsi="Segoe UI" w:cs="Segoe UI"/>
+          <w:rFonts w:ascii="Times New Roman" w:eastAsia="Times New Roman" w:hAnsi="Times New Roman" w:cs="Times New Roman"/>
           <w:color w:val="222C37"/>
-          <w:sz w:val="24"/>
-          <w:szCs w:val="24"/>
-          <w:lang w:eastAsia="ja-JP"/>
-        </w:rPr>
-        <w:t xml:space="preserve">: tên component, mô tả </w:t>
-      </w:r>
-      <w:r>
-        <w:rPr>
-          <w:rFonts w:ascii="Segoe UI" w:eastAsia="Times New Roman" w:hAnsi="Segoe UI" w:cs="Segoe UI"/>
-          <w:color w:val="222C37"/>
-          <w:sz w:val="24"/>
-          <w:szCs w:val="24"/>
-          <w:lang w:eastAsia="ja-JP"/>
-        </w:rPr>
-        <w:t>tổng quát</w:t>
-      </w:r>
-      <w:r>
-        <w:rPr>
-          <w:rFonts w:ascii="Segoe UI" w:eastAsia="Times New Roman" w:hAnsi="Segoe UI" w:cs="Segoe UI"/>
-          <w:color w:val="222C37"/>
-          <w:sz w:val="24"/>
-          <w:szCs w:val="24"/>
-          <w:lang w:eastAsia="ja-JP"/>
-        </w:rPr>
-        <w:t xml:space="preserve"> component đó</w:t>
+          <w:sz w:val="28"/>
+          <w:szCs w:val="28"/>
+          <w:lang w:eastAsia="ja-JP"/>
+        </w:rPr>
+        <w:t>: tên component, mô tả tổng quát component đó</w:t>
       </w:r>
     </w:p>
     <w:p>
@@ -1229,54 +1193,34 @@
         <w:shd w:val="clear" w:color="auto" w:fill="FFFFFF"/>
         <w:spacing w:before="100" w:beforeAutospacing="1" w:after="100" w:afterAutospacing="1" w:line="240" w:lineRule="auto"/>
         <w:rPr>
-          <w:rFonts w:ascii="Segoe UI" w:eastAsia="Times New Roman" w:hAnsi="Segoe UI" w:cs="Segoe UI"/>
+          <w:rFonts w:ascii="Times New Roman" w:eastAsia="Times New Roman" w:hAnsi="Times New Roman" w:cs="Times New Roman"/>
           <w:color w:val="222C37"/>
-          <w:sz w:val="24"/>
-          <w:szCs w:val="24"/>
-          <w:lang w:eastAsia="ja-JP"/>
-        </w:rPr>
-      </w:pPr>
-      <w:r>
-        <w:rPr>
-          <w:rFonts w:ascii="Segoe UI" w:eastAsia="Times New Roman" w:hAnsi="Segoe UI" w:cs="Segoe UI"/>
+          <w:sz w:val="28"/>
+          <w:szCs w:val="28"/>
+          <w:lang w:eastAsia="ja-JP"/>
+        </w:rPr>
+      </w:pPr>
+      <w:r>
+        <w:rPr>
+          <w:rFonts w:ascii="Times New Roman" w:eastAsia="Times New Roman" w:hAnsi="Times New Roman" w:cs="Times New Roman"/>
           <w:b/>
           <w:bCs/>
           <w:color w:val="C0392B"/>
-          <w:sz w:val="24"/>
-          <w:szCs w:val="24"/>
+          <w:sz w:val="28"/>
+          <w:szCs w:val="28"/>
           <w:lang w:eastAsia="ja-JP"/>
         </w:rPr>
         <w:t>Element</w:t>
       </w:r>
       <w:r>
         <w:rPr>
-          <w:rFonts w:ascii="Segoe UI" w:eastAsia="Times New Roman" w:hAnsi="Segoe UI" w:cs="Segoe UI"/>
+          <w:rFonts w:ascii="Times New Roman" w:eastAsia="Times New Roman" w:hAnsi="Times New Roman" w:cs="Times New Roman"/>
           <w:color w:val="222C37"/>
-          <w:sz w:val="24"/>
-          <w:szCs w:val="24"/>
-          <w:lang w:eastAsia="ja-JP"/>
-        </w:rPr>
-        <w:t xml:space="preserve">: </w:t>
-      </w:r>
-      <w:r>
-        <w:rPr>
-          <w:rFonts w:ascii="Segoe UI" w:eastAsia="Times New Roman" w:hAnsi="Segoe UI" w:cs="Segoe UI"/>
-          <w:color w:val="222C37"/>
-          <w:sz w:val="24"/>
-          <w:szCs w:val="24"/>
-          <w:lang w:eastAsia="ja-JP"/>
-        </w:rPr>
-        <w:t>dùng đặt tên phần tử con thuộc</w:t>
-      </w:r>
-      <w:r>
-        <w:rPr>
-          <w:rFonts w:ascii="Segoe UI" w:eastAsia="Times New Roman" w:hAnsi="Segoe UI" w:cs="Segoe UI"/>
-          <w:color w:val="222C37"/>
-          <w:sz w:val="24"/>
-          <w:szCs w:val="24"/>
-          <w:lang w:eastAsia="ja-JP"/>
-        </w:rPr>
-        <w:t xml:space="preserve"> component (Block)</w:t>
+          <w:sz w:val="28"/>
+          <w:szCs w:val="28"/>
+          <w:lang w:eastAsia="ja-JP"/>
+        </w:rPr>
+        <w:t>: dùng đặt tên phần tử con thuộc component (Block)</w:t>
       </w:r>
     </w:p>
     <w:p>
@@ -1288,54 +1232,34 @@
         <w:shd w:val="clear" w:color="auto" w:fill="FFFFFF"/>
         <w:spacing w:before="100" w:beforeAutospacing="1" w:after="100" w:afterAutospacing="1" w:line="240" w:lineRule="auto"/>
         <w:rPr>
-          <w:rFonts w:ascii="Segoe UI" w:eastAsia="Times New Roman" w:hAnsi="Segoe UI" w:cs="Segoe UI"/>
+          <w:rFonts w:ascii="Times New Roman" w:eastAsia="Times New Roman" w:hAnsi="Times New Roman" w:cs="Times New Roman"/>
           <w:color w:val="222C37"/>
-          <w:sz w:val="24"/>
-          <w:szCs w:val="24"/>
-          <w:lang w:eastAsia="ja-JP"/>
-        </w:rPr>
-      </w:pPr>
-      <w:r>
-        <w:rPr>
-          <w:rFonts w:ascii="Segoe UI" w:eastAsia="Times New Roman" w:hAnsi="Segoe UI" w:cs="Segoe UI"/>
+          <w:sz w:val="28"/>
+          <w:szCs w:val="28"/>
+          <w:lang w:eastAsia="ja-JP"/>
+        </w:rPr>
+      </w:pPr>
+      <w:r>
+        <w:rPr>
+          <w:rFonts w:ascii="Times New Roman" w:eastAsia="Times New Roman" w:hAnsi="Times New Roman" w:cs="Times New Roman"/>
           <w:b/>
           <w:bCs/>
           <w:color w:val="C0392B"/>
-          <w:sz w:val="24"/>
-          <w:szCs w:val="24"/>
+          <w:sz w:val="28"/>
+          <w:szCs w:val="28"/>
           <w:lang w:eastAsia="ja-JP"/>
         </w:rPr>
         <w:t>Modifier</w:t>
       </w:r>
       <w:r>
         <w:rPr>
-          <w:rFonts w:ascii="Segoe UI" w:eastAsia="Times New Roman" w:hAnsi="Segoe UI" w:cs="Segoe UI"/>
+          <w:rFonts w:ascii="Times New Roman" w:eastAsia="Times New Roman" w:hAnsi="Times New Roman" w:cs="Times New Roman"/>
           <w:color w:val="222C37"/>
-          <w:sz w:val="24"/>
-          <w:szCs w:val="24"/>
-          <w:lang w:eastAsia="ja-JP"/>
-        </w:rPr>
-        <w:t xml:space="preserve">: </w:t>
-      </w:r>
-      <w:r>
-        <w:rPr>
-          <w:rFonts w:ascii="Segoe UI" w:eastAsia="Times New Roman" w:hAnsi="Segoe UI" w:cs="Segoe UI"/>
-          <w:color w:val="222C37"/>
-          <w:sz w:val="24"/>
-          <w:szCs w:val="24"/>
-          <w:lang w:eastAsia="ja-JP"/>
-        </w:rPr>
-        <w:t>các biến khác của</w:t>
-      </w:r>
-      <w:r>
-        <w:rPr>
-          <w:rFonts w:ascii="Segoe UI" w:eastAsia="Times New Roman" w:hAnsi="Segoe UI" w:cs="Segoe UI"/>
-          <w:color w:val="222C37"/>
-          <w:sz w:val="24"/>
-          <w:szCs w:val="24"/>
-          <w:lang w:eastAsia="ja-JP"/>
-        </w:rPr>
-        <w:t xml:space="preserve"> 1 block hoặc element</w:t>
+          <w:sz w:val="28"/>
+          <w:szCs w:val="28"/>
+          <w:lang w:eastAsia="ja-JP"/>
+        </w:rPr>
+        <w:t>: các biến khác của 1 block hoặc element</w:t>
       </w:r>
     </w:p>
     <w:p>
@@ -1344,31 +1268,31 @@
         <w:spacing w:before="100" w:beforeAutospacing="1" w:after="100" w:afterAutospacing="1" w:line="240" w:lineRule="auto"/>
         <w:ind w:left="720"/>
         <w:rPr>
-          <w:rFonts w:ascii="Segoe UI" w:eastAsia="Times New Roman" w:hAnsi="Segoe UI" w:cs="Segoe UI"/>
+          <w:rFonts w:ascii="Times New Roman" w:eastAsia="Times New Roman" w:hAnsi="Times New Roman" w:cs="Times New Roman"/>
           <w:color w:val="222C37"/>
-          <w:sz w:val="24"/>
-          <w:szCs w:val="24"/>
-          <w:lang w:eastAsia="ja-JP"/>
-        </w:rPr>
-      </w:pPr>
-      <w:r>
-        <w:rPr>
-          <w:rFonts w:ascii="Segoe UI" w:eastAsia="Times New Roman" w:hAnsi="Segoe UI" w:cs="Segoe UI"/>
+          <w:sz w:val="28"/>
+          <w:szCs w:val="28"/>
+          <w:lang w:eastAsia="ja-JP"/>
+        </w:rPr>
+      </w:pPr>
+      <w:r>
+        <w:rPr>
+          <w:rFonts w:ascii="Times New Roman" w:eastAsia="Times New Roman" w:hAnsi="Times New Roman" w:cs="Times New Roman"/>
           <w:b/>
           <w:bCs/>
           <w:color w:val="C0392B"/>
-          <w:sz w:val="24"/>
-          <w:szCs w:val="24"/>
+          <w:sz w:val="28"/>
+          <w:szCs w:val="28"/>
           <w:lang w:eastAsia="ja-JP"/>
         </w:rPr>
         <w:t>Ví dụ</w:t>
       </w:r>
       <w:r>
         <w:rPr>
-          <w:rFonts w:ascii="Segoe UI" w:eastAsia="Times New Roman" w:hAnsi="Segoe UI" w:cs="Segoe UI"/>
+          <w:rFonts w:ascii="Times New Roman" w:eastAsia="Times New Roman" w:hAnsi="Times New Roman" w:cs="Times New Roman"/>
           <w:color w:val="222C37"/>
-          <w:sz w:val="24"/>
-          <w:szCs w:val="24"/>
+          <w:sz w:val="28"/>
+          <w:szCs w:val="28"/>
           <w:lang w:eastAsia="ja-JP"/>
         </w:rPr>
         <w:t>:</w:t>
@@ -1376,53 +1300,32 @@
     </w:p>
     <w:p>
       <w:pPr>
-        <w:shd w:val="clear" w:color="auto" w:fill="262335"/>
         <w:spacing w:after="0" w:line="360" w:lineRule="atLeast"/>
         <w:ind w:left="720"/>
         <w:rPr>
           <w:rFonts w:ascii="Consolas" w:eastAsia="Times New Roman" w:hAnsi="Consolas" w:cs="Times New Roman"/>
-          <w:color w:val="BBBBBB"/>
-          <w:sz w:val="27"/>
-          <w:szCs w:val="27"/>
-          <w:lang w:eastAsia="ja-JP"/>
-        </w:rPr>
-      </w:pPr>
-      <w:r>
-        <w:rPr>
-          <w:rFonts w:ascii="Consolas" w:eastAsia="Times New Roman" w:hAnsi="Consolas" w:cs="Times New Roman"/>
-          <w:color w:val="36F9F6"/>
-          <w:sz w:val="27"/>
-          <w:szCs w:val="27"/>
-          <w:lang w:eastAsia="ja-JP"/>
-        </w:rPr>
-        <w:t>&lt;</w:t>
-      </w:r>
-      <w:r>
-        <w:rPr>
-          <w:rFonts w:ascii="Consolas" w:eastAsia="Times New Roman" w:hAnsi="Consolas" w:cs="Times New Roman"/>
-          <w:color w:val="72F1B8"/>
-          <w:sz w:val="27"/>
-          <w:szCs w:val="27"/>
-          <w:lang w:eastAsia="ja-JP"/>
-        </w:rPr>
-        <w:t>div</w:t>
-      </w:r>
-      <w:r>
-        <w:rPr>
-          <w:rFonts w:ascii="Consolas" w:eastAsia="Times New Roman" w:hAnsi="Consolas" w:cs="Times New Roman"/>
-          <w:color w:val="FFFFFF"/>
-          <w:sz w:val="27"/>
-          <w:szCs w:val="27"/>
-          <w:lang w:eastAsia="ja-JP"/>
-        </w:rPr>
-        <w:t> </w:t>
+          <w:color w:val="000000" w:themeColor="text1"/>
+          <w:sz w:val="27"/>
+          <w:szCs w:val="27"/>
+          <w:lang w:eastAsia="ja-JP"/>
+        </w:rPr>
+      </w:pPr>
+      <w:r>
+        <w:rPr>
+          <w:rFonts w:ascii="Consolas" w:eastAsia="Times New Roman" w:hAnsi="Consolas" w:cs="Times New Roman"/>
+          <w:color w:val="000000" w:themeColor="text1"/>
+          <w:sz w:val="27"/>
+          <w:szCs w:val="27"/>
+          <w:lang w:eastAsia="ja-JP"/>
+        </w:rPr>
+        <w:t>&lt;div </w:t>
       </w:r>
       <w:r>
         <w:rPr>
           <w:rFonts w:ascii="Consolas" w:eastAsia="Times New Roman" w:hAnsi="Consolas" w:cs="Times New Roman"/>
           <w:i/>
           <w:iCs/>
-          <w:color w:val="FEDE5D"/>
+          <w:color w:val="000000" w:themeColor="text1"/>
           <w:sz w:val="27"/>
           <w:szCs w:val="27"/>
           <w:lang w:eastAsia="ja-JP"/>
@@ -1432,93 +1335,42 @@
       <w:r>
         <w:rPr>
           <w:rFonts w:ascii="Consolas" w:eastAsia="Times New Roman" w:hAnsi="Consolas" w:cs="Times New Roman"/>
-          <w:color w:val="B6B1B1"/>
-          <w:sz w:val="27"/>
-          <w:szCs w:val="27"/>
-          <w:lang w:eastAsia="ja-JP"/>
-        </w:rPr>
-        <w:t>=</w:t>
-      </w:r>
-      <w:r>
-        <w:rPr>
-          <w:rFonts w:ascii="Consolas" w:eastAsia="Times New Roman" w:hAnsi="Consolas" w:cs="Times New Roman"/>
-          <w:color w:val="FF8B39"/>
-          <w:sz w:val="27"/>
-          <w:szCs w:val="27"/>
-          <w:lang w:eastAsia="ja-JP"/>
-        </w:rPr>
-        <w:t>"intro"</w:t>
-      </w:r>
-      <w:r>
-        <w:rPr>
-          <w:rFonts w:ascii="Consolas" w:eastAsia="Times New Roman" w:hAnsi="Consolas" w:cs="Times New Roman"/>
-          <w:color w:val="36F9F6"/>
-          <w:sz w:val="27"/>
-          <w:szCs w:val="27"/>
-          <w:lang w:eastAsia="ja-JP"/>
-        </w:rPr>
-        <w:t>&gt;</w:t>
-      </w:r>
-    </w:p>
-    <w:p>
-      <w:pPr>
-        <w:shd w:val="clear" w:color="auto" w:fill="262335"/>
+          <w:color w:val="000000" w:themeColor="text1"/>
+          <w:sz w:val="27"/>
+          <w:szCs w:val="27"/>
+          <w:lang w:eastAsia="ja-JP"/>
+        </w:rPr>
+        <w:t>="intro"&gt;</w:t>
+      </w:r>
+    </w:p>
+    <w:p>
+      <w:pPr>
         <w:spacing w:after="0" w:line="360" w:lineRule="atLeast"/>
         <w:ind w:left="720"/>
         <w:rPr>
           <w:rFonts w:ascii="Consolas" w:eastAsia="Times New Roman" w:hAnsi="Consolas" w:cs="Times New Roman"/>
-          <w:color w:val="BBBBBB"/>
-          <w:sz w:val="27"/>
-          <w:szCs w:val="27"/>
-          <w:lang w:eastAsia="ja-JP"/>
-        </w:rPr>
-      </w:pPr>
-      <w:r>
-        <w:rPr>
-          <w:rFonts w:ascii="Consolas" w:eastAsia="Times New Roman" w:hAnsi="Consolas" w:cs="Times New Roman"/>
-          <w:color w:val="FFFFFF"/>
-          <w:sz w:val="27"/>
-          <w:szCs w:val="27"/>
-          <w:lang w:eastAsia="ja-JP"/>
-        </w:rPr>
-        <w:t>  </w:t>
-      </w:r>
-      <w:r>
-        <w:rPr>
-          <w:rFonts w:ascii="Consolas" w:eastAsia="Times New Roman" w:hAnsi="Consolas" w:cs="Times New Roman"/>
-          <w:color w:val="36F9F6"/>
-          <w:sz w:val="27"/>
-          <w:szCs w:val="27"/>
-          <w:lang w:eastAsia="ja-JP"/>
-        </w:rPr>
-        <w:t>&lt;</w:t>
-      </w:r>
-      <w:r>
-        <w:rPr>
-          <w:rFonts w:ascii="Consolas" w:eastAsia="Times New Roman" w:hAnsi="Consolas" w:cs="Times New Roman"/>
-          <w:color w:val="72F1B8"/>
-          <w:sz w:val="27"/>
-          <w:szCs w:val="27"/>
-          <w:lang w:eastAsia="ja-JP"/>
-        </w:rPr>
-        <w:t>div</w:t>
-      </w:r>
-      <w:r>
-        <w:rPr>
-          <w:rFonts w:ascii="Consolas" w:eastAsia="Times New Roman" w:hAnsi="Consolas" w:cs="Times New Roman"/>
-          <w:color w:val="FFFFFF"/>
-          <w:sz w:val="27"/>
-          <w:szCs w:val="27"/>
-          <w:lang w:eastAsia="ja-JP"/>
-        </w:rPr>
-        <w:t> </w:t>
+          <w:color w:val="000000" w:themeColor="text1"/>
+          <w:sz w:val="27"/>
+          <w:szCs w:val="27"/>
+          <w:lang w:eastAsia="ja-JP"/>
+        </w:rPr>
+      </w:pPr>
+      <w:r>
+        <w:rPr>
+          <w:rFonts w:ascii="Consolas" w:eastAsia="Times New Roman" w:hAnsi="Consolas" w:cs="Times New Roman"/>
+          <w:color w:val="000000" w:themeColor="text1"/>
+          <w:sz w:val="27"/>
+          <w:szCs w:val="27"/>
+          <w:lang w:eastAsia="ja-JP"/>
+        </w:rPr>
+        <w:t>  &lt;div </w:t>
       </w:r>
       <w:r>
         <w:rPr>
           <w:rFonts w:ascii="Consolas" w:eastAsia="Times New Roman" w:hAnsi="Consolas" w:cs="Times New Roman"/>
           <w:i/>
           <w:iCs/>
-          <w:color w:val="FEDE5D"/>
+          <w:color w:val="000000" w:themeColor="text1"/>
           <w:sz w:val="27"/>
           <w:szCs w:val="27"/>
           <w:lang w:eastAsia="ja-JP"/>
@@ -1528,113 +1380,42 @@
       <w:r>
         <w:rPr>
           <w:rFonts w:ascii="Consolas" w:eastAsia="Times New Roman" w:hAnsi="Consolas" w:cs="Times New Roman"/>
-          <w:color w:val="B6B1B1"/>
-          <w:sz w:val="27"/>
-          <w:szCs w:val="27"/>
-          <w:lang w:eastAsia="ja-JP"/>
-        </w:rPr>
-        <w:t>=</w:t>
-      </w:r>
-      <w:r>
-        <w:rPr>
-          <w:rFonts w:ascii="Consolas" w:eastAsia="Times New Roman" w:hAnsi="Consolas" w:cs="Times New Roman"/>
-          <w:color w:val="FF8B39"/>
-          <w:sz w:val="27"/>
-          <w:szCs w:val="27"/>
-          <w:lang w:eastAsia="ja-JP"/>
-        </w:rPr>
-        <w:t>"intro__title--big"</w:t>
-      </w:r>
-      <w:r>
-        <w:rPr>
-          <w:rFonts w:ascii="Consolas" w:eastAsia="Times New Roman" w:hAnsi="Consolas" w:cs="Times New Roman"/>
-          <w:color w:val="36F9F6"/>
-          <w:sz w:val="27"/>
-          <w:szCs w:val="27"/>
-          <w:lang w:eastAsia="ja-JP"/>
-        </w:rPr>
-        <w:t>&gt;&lt;/</w:t>
-      </w:r>
-      <w:r>
-        <w:rPr>
-          <w:rFonts w:ascii="Consolas" w:eastAsia="Times New Roman" w:hAnsi="Consolas" w:cs="Times New Roman"/>
-          <w:color w:val="72F1B8"/>
-          <w:sz w:val="27"/>
-          <w:szCs w:val="27"/>
-          <w:lang w:eastAsia="ja-JP"/>
-        </w:rPr>
-        <w:t>div</w:t>
-      </w:r>
-      <w:r>
-        <w:rPr>
-          <w:rFonts w:ascii="Consolas" w:eastAsia="Times New Roman" w:hAnsi="Consolas" w:cs="Times New Roman"/>
-          <w:color w:val="36F9F6"/>
-          <w:sz w:val="27"/>
-          <w:szCs w:val="27"/>
-          <w:lang w:eastAsia="ja-JP"/>
-        </w:rPr>
-        <w:t>&gt;</w:t>
-      </w:r>
-    </w:p>
-    <w:p>
-      <w:pPr>
-        <w:shd w:val="clear" w:color="auto" w:fill="262335"/>
+          <w:color w:val="000000" w:themeColor="text1"/>
+          <w:sz w:val="27"/>
+          <w:szCs w:val="27"/>
+          <w:lang w:eastAsia="ja-JP"/>
+        </w:rPr>
+        <w:t>="intro__title--big"&gt;&lt;/div&gt;</w:t>
+      </w:r>
+    </w:p>
+    <w:p>
+      <w:pPr>
         <w:spacing w:after="0" w:line="360" w:lineRule="atLeast"/>
         <w:ind w:left="720"/>
         <w:rPr>
           <w:rFonts w:ascii="Consolas" w:eastAsia="Times New Roman" w:hAnsi="Consolas" w:cs="Times New Roman"/>
-          <w:color w:val="BBBBBB"/>
-          <w:sz w:val="27"/>
-          <w:szCs w:val="27"/>
-          <w:lang w:eastAsia="ja-JP"/>
-        </w:rPr>
-      </w:pPr>
-      <w:r>
-        <w:rPr>
-          <w:rFonts w:ascii="Consolas" w:eastAsia="Times New Roman" w:hAnsi="Consolas" w:cs="Times New Roman"/>
-          <w:color w:val="FFFFFF"/>
-          <w:sz w:val="27"/>
-          <w:szCs w:val="27"/>
-          <w:lang w:eastAsia="ja-JP"/>
-        </w:rPr>
-        <w:t>  </w:t>
-      </w:r>
-      <w:r>
-        <w:rPr>
-          <w:rFonts w:ascii="Consolas" w:eastAsia="Times New Roman" w:hAnsi="Consolas" w:cs="Times New Roman"/>
-          <w:color w:val="36F9F6"/>
-          <w:sz w:val="27"/>
-          <w:szCs w:val="27"/>
-          <w:lang w:eastAsia="ja-JP"/>
-        </w:rPr>
-        <w:t>&lt;</w:t>
-      </w:r>
-      <w:r>
-        <w:rPr>
-          <w:rFonts w:ascii="Consolas" w:eastAsia="Times New Roman" w:hAnsi="Consolas" w:cs="Times New Roman"/>
-          <w:color w:val="72F1B8"/>
-          <w:sz w:val="27"/>
-          <w:szCs w:val="27"/>
-          <w:lang w:eastAsia="ja-JP"/>
-        </w:rPr>
-        <w:t>div</w:t>
-      </w:r>
-      <w:r>
-        <w:rPr>
-          <w:rFonts w:ascii="Consolas" w:eastAsia="Times New Roman" w:hAnsi="Consolas" w:cs="Times New Roman"/>
-          <w:color w:val="FFFFFF"/>
-          <w:sz w:val="27"/>
-          <w:szCs w:val="27"/>
-          <w:lang w:eastAsia="ja-JP"/>
-        </w:rPr>
-        <w:t> </w:t>
+          <w:color w:val="000000" w:themeColor="text1"/>
+          <w:sz w:val="27"/>
+          <w:szCs w:val="27"/>
+          <w:lang w:eastAsia="ja-JP"/>
+        </w:rPr>
+      </w:pPr>
+      <w:r>
+        <w:rPr>
+          <w:rFonts w:ascii="Consolas" w:eastAsia="Times New Roman" w:hAnsi="Consolas" w:cs="Times New Roman"/>
+          <w:color w:val="000000" w:themeColor="text1"/>
+          <w:sz w:val="27"/>
+          <w:szCs w:val="27"/>
+          <w:lang w:eastAsia="ja-JP"/>
+        </w:rPr>
+        <w:t>  &lt;div </w:t>
       </w:r>
       <w:r>
         <w:rPr>
           <w:rFonts w:ascii="Consolas" w:eastAsia="Times New Roman" w:hAnsi="Consolas" w:cs="Times New Roman"/>
           <w:i/>
           <w:iCs/>
-          <w:color w:val="FEDE5D"/>
+          <w:color w:val="000000" w:themeColor="text1"/>
           <w:sz w:val="27"/>
           <w:szCs w:val="27"/>
           <w:lang w:eastAsia="ja-JP"/>
@@ -1644,113 +1425,42 @@
       <w:r>
         <w:rPr>
           <w:rFonts w:ascii="Consolas" w:eastAsia="Times New Roman" w:hAnsi="Consolas" w:cs="Times New Roman"/>
-          <w:color w:val="B6B1B1"/>
-          <w:sz w:val="27"/>
-          <w:szCs w:val="27"/>
-          <w:lang w:eastAsia="ja-JP"/>
-        </w:rPr>
-        <w:t>=</w:t>
-      </w:r>
-      <w:r>
-        <w:rPr>
-          <w:rFonts w:ascii="Consolas" w:eastAsia="Times New Roman" w:hAnsi="Consolas" w:cs="Times New Roman"/>
-          <w:color w:val="FF8B39"/>
-          <w:sz w:val="27"/>
-          <w:szCs w:val="27"/>
-          <w:lang w:eastAsia="ja-JP"/>
-        </w:rPr>
-        <w:t>"intro__title--small"</w:t>
-      </w:r>
-      <w:r>
-        <w:rPr>
-          <w:rFonts w:ascii="Consolas" w:eastAsia="Times New Roman" w:hAnsi="Consolas" w:cs="Times New Roman"/>
-          <w:color w:val="36F9F6"/>
-          <w:sz w:val="27"/>
-          <w:szCs w:val="27"/>
-          <w:lang w:eastAsia="ja-JP"/>
-        </w:rPr>
-        <w:t>&gt;&lt;/</w:t>
-      </w:r>
-      <w:r>
-        <w:rPr>
-          <w:rFonts w:ascii="Consolas" w:eastAsia="Times New Roman" w:hAnsi="Consolas" w:cs="Times New Roman"/>
-          <w:color w:val="72F1B8"/>
-          <w:sz w:val="27"/>
-          <w:szCs w:val="27"/>
-          <w:lang w:eastAsia="ja-JP"/>
-        </w:rPr>
-        <w:t>div</w:t>
-      </w:r>
-      <w:r>
-        <w:rPr>
-          <w:rFonts w:ascii="Consolas" w:eastAsia="Times New Roman" w:hAnsi="Consolas" w:cs="Times New Roman"/>
-          <w:color w:val="36F9F6"/>
-          <w:sz w:val="27"/>
-          <w:szCs w:val="27"/>
-          <w:lang w:eastAsia="ja-JP"/>
-        </w:rPr>
-        <w:t>&gt;</w:t>
-      </w:r>
-    </w:p>
-    <w:p>
-      <w:pPr>
-        <w:shd w:val="clear" w:color="auto" w:fill="262335"/>
+          <w:color w:val="000000" w:themeColor="text1"/>
+          <w:sz w:val="27"/>
+          <w:szCs w:val="27"/>
+          <w:lang w:eastAsia="ja-JP"/>
+        </w:rPr>
+        <w:t>="intro__title--small"&gt;&lt;/div&gt;</w:t>
+      </w:r>
+    </w:p>
+    <w:p>
+      <w:pPr>
         <w:spacing w:after="0" w:line="360" w:lineRule="atLeast"/>
         <w:ind w:left="720"/>
         <w:rPr>
           <w:rFonts w:ascii="Consolas" w:eastAsia="Times New Roman" w:hAnsi="Consolas" w:cs="Times New Roman"/>
-          <w:color w:val="BBBBBB"/>
-          <w:sz w:val="27"/>
-          <w:szCs w:val="27"/>
-          <w:lang w:eastAsia="ja-JP"/>
-        </w:rPr>
-      </w:pPr>
-      <w:r>
-        <w:rPr>
-          <w:rFonts w:ascii="Consolas" w:eastAsia="Times New Roman" w:hAnsi="Consolas" w:cs="Times New Roman"/>
-          <w:color w:val="FFFFFF"/>
-          <w:sz w:val="27"/>
-          <w:szCs w:val="27"/>
-          <w:lang w:eastAsia="ja-JP"/>
-        </w:rPr>
-        <w:t>  </w:t>
-      </w:r>
-      <w:r>
-        <w:rPr>
-          <w:rFonts w:ascii="Consolas" w:eastAsia="Times New Roman" w:hAnsi="Consolas" w:cs="Times New Roman"/>
-          <w:color w:val="36F9F6"/>
-          <w:sz w:val="27"/>
-          <w:szCs w:val="27"/>
-          <w:lang w:eastAsia="ja-JP"/>
-        </w:rPr>
-        <w:t>&lt;</w:t>
-      </w:r>
-      <w:r>
-        <w:rPr>
-          <w:rFonts w:ascii="Consolas" w:eastAsia="Times New Roman" w:hAnsi="Consolas" w:cs="Times New Roman"/>
-          <w:color w:val="72F1B8"/>
-          <w:sz w:val="27"/>
-          <w:szCs w:val="27"/>
-          <w:lang w:eastAsia="ja-JP"/>
-        </w:rPr>
-        <w:t>div</w:t>
-      </w:r>
-      <w:r>
-        <w:rPr>
-          <w:rFonts w:ascii="Consolas" w:eastAsia="Times New Roman" w:hAnsi="Consolas" w:cs="Times New Roman"/>
-          <w:color w:val="FFFFFF"/>
-          <w:sz w:val="27"/>
-          <w:szCs w:val="27"/>
-          <w:lang w:eastAsia="ja-JP"/>
-        </w:rPr>
-        <w:t> </w:t>
+          <w:color w:val="000000" w:themeColor="text1"/>
+          <w:sz w:val="27"/>
+          <w:szCs w:val="27"/>
+          <w:lang w:eastAsia="ja-JP"/>
+        </w:rPr>
+      </w:pPr>
+      <w:r>
+        <w:rPr>
+          <w:rFonts w:ascii="Consolas" w:eastAsia="Times New Roman" w:hAnsi="Consolas" w:cs="Times New Roman"/>
+          <w:color w:val="000000" w:themeColor="text1"/>
+          <w:sz w:val="27"/>
+          <w:szCs w:val="27"/>
+          <w:lang w:eastAsia="ja-JP"/>
+        </w:rPr>
+        <w:t>  &lt;div </w:t>
       </w:r>
       <w:r>
         <w:rPr>
           <w:rFonts w:ascii="Consolas" w:eastAsia="Times New Roman" w:hAnsi="Consolas" w:cs="Times New Roman"/>
           <w:i/>
           <w:iCs/>
-          <w:color w:val="FEDE5D"/>
+          <w:color w:val="000000" w:themeColor="text1"/>
           <w:sz w:val="27"/>
           <w:szCs w:val="27"/>
           <w:lang w:eastAsia="ja-JP"/>
@@ -1760,168 +1470,101 @@
       <w:r>
         <w:rPr>
           <w:rFonts w:ascii="Consolas" w:eastAsia="Times New Roman" w:hAnsi="Consolas" w:cs="Times New Roman"/>
-          <w:color w:val="B6B1B1"/>
-          <w:sz w:val="27"/>
-          <w:szCs w:val="27"/>
-          <w:lang w:eastAsia="ja-JP"/>
-        </w:rPr>
-        <w:t>=</w:t>
-      </w:r>
-      <w:r>
-        <w:rPr>
-          <w:rFonts w:ascii="Consolas" w:eastAsia="Times New Roman" w:hAnsi="Consolas" w:cs="Times New Roman"/>
-          <w:color w:val="FF8B39"/>
-          <w:sz w:val="27"/>
-          <w:szCs w:val="27"/>
-          <w:lang w:eastAsia="ja-JP"/>
-        </w:rPr>
-        <w:t>"intro__content"</w:t>
-      </w:r>
-      <w:r>
-        <w:rPr>
-          <w:rFonts w:ascii="Consolas" w:eastAsia="Times New Roman" w:hAnsi="Consolas" w:cs="Times New Roman"/>
-          <w:color w:val="36F9F6"/>
-          <w:sz w:val="27"/>
-          <w:szCs w:val="27"/>
-          <w:lang w:eastAsia="ja-JP"/>
-        </w:rPr>
-        <w:t>&gt;&lt;/</w:t>
-      </w:r>
-      <w:r>
-        <w:rPr>
-          <w:rFonts w:ascii="Consolas" w:eastAsia="Times New Roman" w:hAnsi="Consolas" w:cs="Times New Roman"/>
-          <w:color w:val="72F1B8"/>
-          <w:sz w:val="27"/>
-          <w:szCs w:val="27"/>
-          <w:lang w:eastAsia="ja-JP"/>
-        </w:rPr>
-        <w:t>div</w:t>
-      </w:r>
-      <w:r>
-        <w:rPr>
-          <w:rFonts w:ascii="Consolas" w:eastAsia="Times New Roman" w:hAnsi="Consolas" w:cs="Times New Roman"/>
-          <w:color w:val="36F9F6"/>
-          <w:sz w:val="27"/>
-          <w:szCs w:val="27"/>
-          <w:lang w:eastAsia="ja-JP"/>
-        </w:rPr>
-        <w:t>&gt;</w:t>
-      </w:r>
-    </w:p>
-    <w:p>
-      <w:pPr>
-        <w:shd w:val="clear" w:color="auto" w:fill="262335"/>
+          <w:color w:val="000000" w:themeColor="text1"/>
+          <w:sz w:val="27"/>
+          <w:szCs w:val="27"/>
+          <w:lang w:eastAsia="ja-JP"/>
+        </w:rPr>
+        <w:t>="intro__content"&gt;&lt;/div&gt;</w:t>
+      </w:r>
+    </w:p>
+    <w:p>
+      <w:pPr>
         <w:spacing w:after="0" w:line="360" w:lineRule="atLeast"/>
         <w:ind w:left="720"/>
         <w:rPr>
           <w:rFonts w:ascii="Consolas" w:eastAsia="Times New Roman" w:hAnsi="Consolas" w:cs="Times New Roman"/>
-          <w:color w:val="BBBBBB"/>
-          <w:sz w:val="27"/>
-          <w:szCs w:val="27"/>
-          <w:lang w:eastAsia="ja-JP"/>
-        </w:rPr>
-      </w:pPr>
-      <w:r>
-        <w:rPr>
-          <w:rFonts w:ascii="Consolas" w:eastAsia="Times New Roman" w:hAnsi="Consolas" w:cs="Times New Roman"/>
-          <w:color w:val="36F9F6"/>
-          <w:sz w:val="27"/>
-          <w:szCs w:val="27"/>
-          <w:lang w:eastAsia="ja-JP"/>
-        </w:rPr>
-        <w:t>&lt;/</w:t>
-      </w:r>
-      <w:r>
-        <w:rPr>
-          <w:rFonts w:ascii="Consolas" w:eastAsia="Times New Roman" w:hAnsi="Consolas" w:cs="Times New Roman"/>
-          <w:color w:val="72F1B8"/>
-          <w:sz w:val="27"/>
-          <w:szCs w:val="27"/>
-          <w:lang w:eastAsia="ja-JP"/>
-        </w:rPr>
-        <w:t>div</w:t>
-      </w:r>
-      <w:r>
-        <w:rPr>
-          <w:rFonts w:ascii="Consolas" w:eastAsia="Times New Roman" w:hAnsi="Consolas" w:cs="Times New Roman"/>
-          <w:color w:val="36F9F6"/>
-          <w:sz w:val="27"/>
-          <w:szCs w:val="27"/>
-          <w:lang w:eastAsia="ja-JP"/>
-        </w:rPr>
-        <w:t>&gt;</w:t>
-      </w:r>
-    </w:p>
-    <w:p>
-      <w:pPr>
-        <w:pStyle w:val="Heading2"/>
-        <w:numPr>
-          <w:ilvl w:val="0"/>
-          <w:numId w:val="4"/>
-        </w:numPr>
-        <w:rPr>
-          <w:b/>
-          <w:bCs/>
-        </w:rPr>
-      </w:pPr>
-      <w:r>
-        <w:rPr>
-          <w:b/>
-          <w:bCs/>
-        </w:rPr>
-        <w:t>Biến thể của BEM</w:t>
-      </w:r>
-    </w:p>
-    <w:p/>
-    <w:p>
-      <w:pPr>
-        <w:shd w:val="clear" w:color="auto" w:fill="262335"/>
+          <w:color w:val="000000" w:themeColor="text1"/>
+          <w:sz w:val="27"/>
+          <w:szCs w:val="27"/>
+          <w:lang w:val="vi-VN" w:eastAsia="ja-JP"/>
+        </w:rPr>
+      </w:pPr>
+      <w:r>
+        <w:rPr>
+          <w:rFonts w:ascii="Consolas" w:eastAsia="Times New Roman" w:hAnsi="Consolas" w:cs="Times New Roman"/>
+          <w:color w:val="000000" w:themeColor="text1"/>
+          <w:sz w:val="27"/>
+          <w:szCs w:val="27"/>
+          <w:lang w:eastAsia="ja-JP"/>
+        </w:rPr>
+        <w:t>&lt;/div&gt;</w:t>
+      </w:r>
+    </w:p>
+    <w:p>
+      <w:pPr>
         <w:spacing w:after="0" w:line="360" w:lineRule="atLeast"/>
         <w:ind w:left="720"/>
         <w:rPr>
           <w:rFonts w:ascii="Consolas" w:eastAsia="Times New Roman" w:hAnsi="Consolas" w:cs="Times New Roman"/>
+          <w:color w:val="000000" w:themeColor="text1"/>
+          <w:sz w:val="27"/>
+          <w:szCs w:val="27"/>
+          <w:lang w:val="vi-VN" w:eastAsia="ja-JP"/>
+        </w:rPr>
+      </w:pPr>
+    </w:p>
+    <w:p>
+      <w:pPr>
+        <w:spacing w:after="0" w:line="360" w:lineRule="atLeast"/>
+        <w:ind w:left="720"/>
+        <w:rPr>
+          <w:rFonts w:ascii="Consolas" w:eastAsia="Times New Roman" w:hAnsi="Consolas" w:cs="Times New Roman"/>
           <w:color w:val="BBBBBB"/>
           <w:sz w:val="27"/>
           <w:szCs w:val="27"/>
-          <w:lang w:eastAsia="ja-JP"/>
-        </w:rPr>
-      </w:pPr>
-      <w:r>
-        <w:rPr>
-          <w:rFonts w:ascii="Consolas" w:eastAsia="Times New Roman" w:hAnsi="Consolas" w:cs="Times New Roman"/>
-          <w:color w:val="36F9F6"/>
-          <w:sz w:val="27"/>
-          <w:szCs w:val="27"/>
-          <w:lang w:eastAsia="ja-JP"/>
-        </w:rPr>
-        <w:t>&lt;</w:t>
-      </w:r>
-      <w:r>
-        <w:rPr>
-          <w:rFonts w:ascii="Consolas" w:eastAsia="Times New Roman" w:hAnsi="Consolas" w:cs="Times New Roman"/>
-          <w:color w:val="72F1B8"/>
-          <w:sz w:val="27"/>
-          <w:szCs w:val="27"/>
-          <w:lang w:eastAsia="ja-JP"/>
-        </w:rPr>
-        <w:t>a</w:t>
-      </w:r>
-      <w:r>
-        <w:rPr>
-          <w:rFonts w:ascii="Consolas" w:eastAsia="Times New Roman" w:hAnsi="Consolas" w:cs="Times New Roman"/>
-          <w:color w:val="FFFFFF"/>
-          <w:sz w:val="27"/>
-          <w:szCs w:val="27"/>
-          <w:lang w:eastAsia="ja-JP"/>
-        </w:rPr>
-        <w:t> </w:t>
+          <w:lang w:val="vi-VN" w:eastAsia="ja-JP"/>
+        </w:rPr>
+      </w:pPr>
+    </w:p>
+    <w:p>
+      <w:pPr>
+        <w:pStyle w:val="Heading2"/>
+      </w:pPr>
+      <w:r>
+        <w:t>Biến thể của BEM</w:t>
+      </w:r>
+    </w:p>
+    <w:p/>
+    <w:p>
+      <w:pPr>
+        <w:spacing w:after="0" w:line="360" w:lineRule="atLeast"/>
+        <w:ind w:left="720"/>
+        <w:rPr>
+          <w:rFonts w:ascii="Consolas" w:eastAsia="Times New Roman" w:hAnsi="Consolas" w:cs="Times New Roman"/>
+          <w:color w:val="000000" w:themeColor="text1"/>
+          <w:sz w:val="27"/>
+          <w:szCs w:val="27"/>
+          <w:lang w:eastAsia="ja-JP"/>
+        </w:rPr>
+      </w:pPr>
+      <w:r>
+        <w:rPr>
+          <w:rFonts w:ascii="Consolas" w:eastAsia="Times New Roman" w:hAnsi="Consolas" w:cs="Times New Roman"/>
+          <w:color w:val="000000" w:themeColor="text1"/>
+          <w:sz w:val="27"/>
+          <w:szCs w:val="27"/>
+          <w:lang w:eastAsia="ja-JP"/>
+        </w:rPr>
+        <w:lastRenderedPageBreak/>
+        <w:t>&lt;a </w:t>
       </w:r>
       <w:r>
         <w:rPr>
           <w:rFonts w:ascii="Consolas" w:eastAsia="Times New Roman" w:hAnsi="Consolas" w:cs="Times New Roman"/>
           <w:i/>
           <w:iCs/>
-          <w:color w:val="FEDE5D"/>
+          <w:color w:val="000000" w:themeColor="text1"/>
           <w:sz w:val="27"/>
           <w:szCs w:val="27"/>
           <w:lang w:eastAsia="ja-JP"/>
@@ -1931,27 +1574,17 @@
       <w:r>
         <w:rPr>
           <w:rFonts w:ascii="Consolas" w:eastAsia="Times New Roman" w:hAnsi="Consolas" w:cs="Times New Roman"/>
-          <w:color w:val="B6B1B1"/>
-          <w:sz w:val="27"/>
-          <w:szCs w:val="27"/>
-          <w:lang w:eastAsia="ja-JP"/>
-        </w:rPr>
-        <w:t>=</w:t>
-      </w:r>
-      <w:r>
-        <w:rPr>
-          <w:rFonts w:ascii="Consolas" w:eastAsia="Times New Roman" w:hAnsi="Consolas" w:cs="Times New Roman"/>
-          <w:color w:val="FF8B39"/>
-          <w:sz w:val="27"/>
-          <w:szCs w:val="27"/>
-          <w:lang w:eastAsia="ja-JP"/>
-        </w:rPr>
-        <w:t>"btn</w:t>
-      </w:r>
-      <w:r>
-        <w:rPr>
-          <w:rFonts w:ascii="Consolas" w:eastAsia="Times New Roman" w:hAnsi="Consolas" w:cs="Times New Roman"/>
-          <w:color w:val="FF8B39"/>
+          <w:color w:val="000000" w:themeColor="text1"/>
+          <w:sz w:val="27"/>
+          <w:szCs w:val="27"/>
+          <w:lang w:eastAsia="ja-JP"/>
+        </w:rPr>
+        <w:t>="btn</w:t>
+      </w:r>
+      <w:r>
+        <w:rPr>
+          <w:rFonts w:ascii="Consolas" w:eastAsia="Times New Roman" w:hAnsi="Consolas" w:cs="Times New Roman"/>
+          <w:color w:val="000000" w:themeColor="text1"/>
           <w:sz w:val="27"/>
           <w:szCs w:val="27"/>
           <w:lang w:eastAsia="ja-JP"/>
@@ -1961,425 +1594,363 @@
       <w:r>
         <w:rPr>
           <w:rFonts w:ascii="Consolas" w:eastAsia="Times New Roman" w:hAnsi="Consolas" w:cs="Times New Roman"/>
-          <w:color w:val="FF8B39"/>
-          <w:sz w:val="27"/>
-          <w:szCs w:val="27"/>
-          <w:lang w:eastAsia="ja-JP"/>
-        </w:rPr>
-        <w:t>btn--small btn--red"</w:t>
-      </w:r>
-      <w:r>
-        <w:rPr>
-          <w:rFonts w:ascii="Consolas" w:eastAsia="Times New Roman" w:hAnsi="Consolas" w:cs="Times New Roman"/>
-          <w:color w:val="36F9F6"/>
-          <w:sz w:val="27"/>
-          <w:szCs w:val="27"/>
-          <w:lang w:eastAsia="ja-JP"/>
-        </w:rPr>
-        <w:t>&gt;&lt;/</w:t>
-      </w:r>
-      <w:r>
-        <w:rPr>
-          <w:rFonts w:ascii="Consolas" w:eastAsia="Times New Roman" w:hAnsi="Consolas" w:cs="Times New Roman"/>
-          <w:color w:val="72F1B8"/>
-          <w:sz w:val="27"/>
-          <w:szCs w:val="27"/>
-          <w:lang w:eastAsia="ja-JP"/>
-        </w:rPr>
-        <w:t>a</w:t>
-      </w:r>
-      <w:r>
-        <w:rPr>
-          <w:rFonts w:ascii="Consolas" w:eastAsia="Times New Roman" w:hAnsi="Consolas" w:cs="Times New Roman"/>
-          <w:color w:val="36F9F6"/>
-          <w:sz w:val="27"/>
-          <w:szCs w:val="27"/>
-          <w:lang w:eastAsia="ja-JP"/>
-        </w:rPr>
-        <w:t>&gt;</w:t>
-      </w:r>
-    </w:p>
-    <w:p/>
-    <w:p>
-      <w:pPr>
-        <w:rPr>
-          <w:sz w:val="24"/>
-          <w:szCs w:val="24"/>
-        </w:rPr>
-      </w:pPr>
-      <w:r>
-        <w:rPr>
-          <w:sz w:val="24"/>
-          <w:szCs w:val="24"/>
-        </w:rPr>
-        <w:lastRenderedPageBreak/>
-        <w:t>Ta sẽ SCSS như sau:</w:t>
-      </w:r>
-    </w:p>
-    <w:p>
-      <w:pPr>
-        <w:shd w:val="clear" w:color="auto" w:fill="262335"/>
+          <w:color w:val="000000" w:themeColor="text1"/>
+          <w:sz w:val="27"/>
+          <w:szCs w:val="27"/>
+          <w:lang w:eastAsia="ja-JP"/>
+        </w:rPr>
+        <w:t>btn--small btn--red"&gt;&lt;/a&gt;</w:t>
+      </w:r>
+    </w:p>
+    <w:p>
+      <w:pPr>
         <w:spacing w:after="0" w:line="360" w:lineRule="atLeast"/>
         <w:ind w:left="720"/>
         <w:rPr>
           <w:rFonts w:ascii="Consolas" w:eastAsia="Times New Roman" w:hAnsi="Consolas" w:cs="Times New Roman"/>
-          <w:color w:val="BBBBBB"/>
-          <w:sz w:val="27"/>
-          <w:szCs w:val="27"/>
-          <w:lang w:eastAsia="ja-JP"/>
-        </w:rPr>
-      </w:pPr>
-      <w:r>
-        <w:rPr>
-          <w:rFonts w:ascii="Consolas" w:eastAsia="Times New Roman" w:hAnsi="Consolas" w:cs="Times New Roman"/>
-          <w:color w:val="FEDE5D"/>
-          <w:sz w:val="27"/>
-          <w:szCs w:val="27"/>
-          <w:lang w:eastAsia="ja-JP"/>
-        </w:rPr>
-        <w:t>.btn</w:t>
-      </w:r>
-      <w:r>
-        <w:rPr>
-          <w:rFonts w:ascii="Consolas" w:eastAsia="Times New Roman" w:hAnsi="Consolas" w:cs="Times New Roman"/>
-          <w:color w:val="BBBBBB"/>
-          <w:sz w:val="27"/>
-          <w:szCs w:val="27"/>
-          <w:lang w:eastAsia="ja-JP"/>
-        </w:rPr>
-        <w:t>{</w:t>
-      </w:r>
-    </w:p>
-    <w:p>
-      <w:pPr>
-        <w:shd w:val="clear" w:color="auto" w:fill="262335"/>
+          <w:color w:val="000000" w:themeColor="text1"/>
+          <w:sz w:val="27"/>
+          <w:szCs w:val="27"/>
+          <w:lang w:eastAsia="ja-JP"/>
+        </w:rPr>
+      </w:pPr>
+    </w:p>
+    <w:p>
+      <w:pPr>
+        <w:rPr>
+          <w:rFonts w:ascii="Times New Roman" w:hAnsi="Times New Roman" w:cs="Times New Roman"/>
+          <w:sz w:val="28"/>
+          <w:szCs w:val="28"/>
+        </w:rPr>
+      </w:pPr>
+      <w:r>
+        <w:rPr>
+          <w:rFonts w:ascii="Times New Roman" w:hAnsi="Times New Roman" w:cs="Times New Roman"/>
+          <w:sz w:val="28"/>
+          <w:szCs w:val="28"/>
+        </w:rPr>
+        <w:t>Ta sẽ SCSS như sau:</w:t>
+      </w:r>
+    </w:p>
+    <w:p>
+      <w:pPr>
         <w:spacing w:after="0" w:line="360" w:lineRule="atLeast"/>
         <w:ind w:left="720"/>
         <w:rPr>
           <w:rFonts w:ascii="Consolas" w:eastAsia="Times New Roman" w:hAnsi="Consolas" w:cs="Times New Roman"/>
-          <w:color w:val="BBBBBB"/>
-          <w:sz w:val="27"/>
-          <w:szCs w:val="27"/>
-          <w:lang w:eastAsia="ja-JP"/>
-        </w:rPr>
-      </w:pPr>
-      <w:r>
-        <w:rPr>
-          <w:rFonts w:ascii="Consolas" w:eastAsia="Times New Roman" w:hAnsi="Consolas" w:cs="Times New Roman"/>
-          <w:color w:val="BBBBBB"/>
-          <w:sz w:val="27"/>
-          <w:szCs w:val="27"/>
-          <w:lang w:eastAsia="ja-JP"/>
-        </w:rPr>
-        <w:t>    ...</w:t>
-      </w:r>
-    </w:p>
-    <w:p>
-      <w:pPr>
-        <w:shd w:val="clear" w:color="auto" w:fill="262335"/>
+          <w:color w:val="000000" w:themeColor="text1"/>
+          <w:sz w:val="27"/>
+          <w:szCs w:val="27"/>
+          <w:lang w:eastAsia="ja-JP"/>
+        </w:rPr>
+      </w:pPr>
+      <w:r>
+        <w:rPr>
+          <w:rFonts w:ascii="Consolas" w:eastAsia="Times New Roman" w:hAnsi="Consolas" w:cs="Times New Roman"/>
+          <w:color w:val="000000" w:themeColor="text1"/>
+          <w:sz w:val="27"/>
+          <w:szCs w:val="27"/>
+          <w:lang w:eastAsia="ja-JP"/>
+        </w:rPr>
+        <w:t>.btn{</w:t>
+      </w:r>
+    </w:p>
+    <w:p>
+      <w:pPr>
         <w:spacing w:after="0" w:line="360" w:lineRule="atLeast"/>
         <w:ind w:left="720"/>
         <w:rPr>
           <w:rFonts w:ascii="Consolas" w:eastAsia="Times New Roman" w:hAnsi="Consolas" w:cs="Times New Roman"/>
-          <w:color w:val="BBBBBB"/>
-          <w:sz w:val="27"/>
-          <w:szCs w:val="27"/>
-          <w:lang w:eastAsia="ja-JP"/>
-        </w:rPr>
-      </w:pPr>
-      <w:r>
-        <w:rPr>
-          <w:rFonts w:ascii="Consolas" w:eastAsia="Times New Roman" w:hAnsi="Consolas" w:cs="Times New Roman"/>
-          <w:color w:val="BBBBBB"/>
-          <w:sz w:val="27"/>
-          <w:szCs w:val="27"/>
-          <w:lang w:eastAsia="ja-JP"/>
-        </w:rPr>
-        <w:t>}</w:t>
-      </w:r>
-    </w:p>
-    <w:p>
-      <w:pPr>
-        <w:shd w:val="clear" w:color="auto" w:fill="262335"/>
+          <w:color w:val="000000" w:themeColor="text1"/>
+          <w:sz w:val="27"/>
+          <w:szCs w:val="27"/>
+          <w:lang w:eastAsia="ja-JP"/>
+        </w:rPr>
+      </w:pPr>
+      <w:r>
+        <w:rPr>
+          <w:rFonts w:ascii="Consolas" w:eastAsia="Times New Roman" w:hAnsi="Consolas" w:cs="Times New Roman"/>
+          <w:color w:val="000000" w:themeColor="text1"/>
+          <w:sz w:val="27"/>
+          <w:szCs w:val="27"/>
+          <w:lang w:eastAsia="ja-JP"/>
+        </w:rPr>
+        <w:t>    ...</w:t>
+      </w:r>
+    </w:p>
+    <w:p>
+      <w:pPr>
         <w:spacing w:after="0" w:line="360" w:lineRule="atLeast"/>
         <w:ind w:left="720"/>
         <w:rPr>
           <w:rFonts w:ascii="Consolas" w:eastAsia="Times New Roman" w:hAnsi="Consolas" w:cs="Times New Roman"/>
-          <w:color w:val="BBBBBB"/>
-          <w:sz w:val="27"/>
-          <w:szCs w:val="27"/>
-          <w:lang w:eastAsia="ja-JP"/>
-        </w:rPr>
-      </w:pPr>
-      <w:r>
-        <w:rPr>
-          <w:rFonts w:ascii="Consolas" w:eastAsia="Times New Roman" w:hAnsi="Consolas" w:cs="Times New Roman"/>
-          <w:color w:val="FEDE5D"/>
-          <w:sz w:val="27"/>
-          <w:szCs w:val="27"/>
-          <w:lang w:eastAsia="ja-JP"/>
-        </w:rPr>
-        <w:t>.btn--small</w:t>
-      </w:r>
-    </w:p>
-    <w:p>
-      <w:pPr>
-        <w:shd w:val="clear" w:color="auto" w:fill="262335"/>
+          <w:color w:val="000000" w:themeColor="text1"/>
+          <w:sz w:val="27"/>
+          <w:szCs w:val="27"/>
+          <w:lang w:eastAsia="ja-JP"/>
+        </w:rPr>
+      </w:pPr>
+      <w:r>
+        <w:rPr>
+          <w:rFonts w:ascii="Consolas" w:eastAsia="Times New Roman" w:hAnsi="Consolas" w:cs="Times New Roman"/>
+          <w:color w:val="000000" w:themeColor="text1"/>
+          <w:sz w:val="27"/>
+          <w:szCs w:val="27"/>
+          <w:lang w:eastAsia="ja-JP"/>
+        </w:rPr>
+        <w:t>}</w:t>
+      </w:r>
+    </w:p>
+    <w:p>
+      <w:pPr>
         <w:spacing w:after="0" w:line="360" w:lineRule="atLeast"/>
         <w:ind w:left="720"/>
         <w:rPr>
           <w:rFonts w:ascii="Consolas" w:eastAsia="Times New Roman" w:hAnsi="Consolas" w:cs="Times New Roman"/>
-          <w:color w:val="BBBBBB"/>
-          <w:sz w:val="27"/>
-          <w:szCs w:val="27"/>
-          <w:lang w:eastAsia="ja-JP"/>
-        </w:rPr>
-      </w:pPr>
-      <w:r>
-        <w:rPr>
-          <w:rFonts w:ascii="Consolas" w:eastAsia="Times New Roman" w:hAnsi="Consolas" w:cs="Times New Roman"/>
-          <w:color w:val="BBBBBB"/>
-          <w:sz w:val="27"/>
-          <w:szCs w:val="27"/>
-          <w:lang w:eastAsia="ja-JP"/>
-        </w:rPr>
-        <w:t>{</w:t>
-      </w:r>
-    </w:p>
-    <w:p>
-      <w:pPr>
-        <w:shd w:val="clear" w:color="auto" w:fill="262335"/>
+          <w:color w:val="000000" w:themeColor="text1"/>
+          <w:sz w:val="27"/>
+          <w:szCs w:val="27"/>
+          <w:lang w:eastAsia="ja-JP"/>
+        </w:rPr>
+      </w:pPr>
+      <w:r>
+        <w:rPr>
+          <w:rFonts w:ascii="Consolas" w:eastAsia="Times New Roman" w:hAnsi="Consolas" w:cs="Times New Roman"/>
+          <w:color w:val="000000" w:themeColor="text1"/>
+          <w:sz w:val="27"/>
+          <w:szCs w:val="27"/>
+          <w:lang w:eastAsia="ja-JP"/>
+        </w:rPr>
+        <w:t>.btn--small</w:t>
+      </w:r>
+    </w:p>
+    <w:p>
+      <w:pPr>
         <w:spacing w:after="0" w:line="360" w:lineRule="atLeast"/>
         <w:ind w:left="720"/>
         <w:rPr>
           <w:rFonts w:ascii="Consolas" w:eastAsia="Times New Roman" w:hAnsi="Consolas" w:cs="Times New Roman"/>
-          <w:color w:val="BBBBBB"/>
-          <w:sz w:val="27"/>
-          <w:szCs w:val="27"/>
-          <w:lang w:eastAsia="ja-JP"/>
-        </w:rPr>
-      </w:pPr>
-      <w:r>
-        <w:rPr>
-          <w:rFonts w:ascii="Consolas" w:eastAsia="Times New Roman" w:hAnsi="Consolas" w:cs="Times New Roman"/>
-          <w:color w:val="BBBBBB"/>
-          <w:sz w:val="27"/>
-          <w:szCs w:val="27"/>
-          <w:lang w:eastAsia="ja-JP"/>
-        </w:rPr>
-        <w:t>    ...</w:t>
-      </w:r>
-    </w:p>
-    <w:p>
-      <w:pPr>
-        <w:shd w:val="clear" w:color="auto" w:fill="262335"/>
+          <w:color w:val="000000" w:themeColor="text1"/>
+          <w:sz w:val="27"/>
+          <w:szCs w:val="27"/>
+          <w:lang w:eastAsia="ja-JP"/>
+        </w:rPr>
+      </w:pPr>
+      <w:r>
+        <w:rPr>
+          <w:rFonts w:ascii="Consolas" w:eastAsia="Times New Roman" w:hAnsi="Consolas" w:cs="Times New Roman"/>
+          <w:color w:val="000000" w:themeColor="text1"/>
+          <w:sz w:val="27"/>
+          <w:szCs w:val="27"/>
+          <w:lang w:eastAsia="ja-JP"/>
+        </w:rPr>
+        <w:t>{</w:t>
+      </w:r>
+    </w:p>
+    <w:p>
+      <w:pPr>
         <w:spacing w:after="0" w:line="360" w:lineRule="atLeast"/>
         <w:ind w:left="720"/>
         <w:rPr>
           <w:rFonts w:ascii="Consolas" w:eastAsia="Times New Roman" w:hAnsi="Consolas" w:cs="Times New Roman"/>
-          <w:color w:val="BBBBBB"/>
-          <w:sz w:val="27"/>
-          <w:szCs w:val="27"/>
-          <w:lang w:eastAsia="ja-JP"/>
-        </w:rPr>
-      </w:pPr>
-      <w:r>
-        <w:rPr>
-          <w:rFonts w:ascii="Consolas" w:eastAsia="Times New Roman" w:hAnsi="Consolas" w:cs="Times New Roman"/>
-          <w:color w:val="BBBBBB"/>
-          <w:sz w:val="27"/>
-          <w:szCs w:val="27"/>
-          <w:lang w:eastAsia="ja-JP"/>
-        </w:rPr>
-        <w:t>} </w:t>
-      </w:r>
-    </w:p>
-    <w:p>
-      <w:pPr>
-        <w:shd w:val="clear" w:color="auto" w:fill="262335"/>
+          <w:color w:val="000000" w:themeColor="text1"/>
+          <w:sz w:val="27"/>
+          <w:szCs w:val="27"/>
+          <w:lang w:eastAsia="ja-JP"/>
+        </w:rPr>
+      </w:pPr>
+      <w:r>
+        <w:rPr>
+          <w:rFonts w:ascii="Consolas" w:eastAsia="Times New Roman" w:hAnsi="Consolas" w:cs="Times New Roman"/>
+          <w:color w:val="000000" w:themeColor="text1"/>
+          <w:sz w:val="27"/>
+          <w:szCs w:val="27"/>
+          <w:lang w:eastAsia="ja-JP"/>
+        </w:rPr>
+        <w:t>    ...</w:t>
+      </w:r>
+    </w:p>
+    <w:p>
+      <w:pPr>
         <w:spacing w:after="0" w:line="360" w:lineRule="atLeast"/>
         <w:ind w:left="720"/>
         <w:rPr>
           <w:rFonts w:ascii="Consolas" w:eastAsia="Times New Roman" w:hAnsi="Consolas" w:cs="Times New Roman"/>
-          <w:color w:val="BBBBBB"/>
-          <w:sz w:val="27"/>
-          <w:szCs w:val="27"/>
-          <w:lang w:eastAsia="ja-JP"/>
-        </w:rPr>
-      </w:pPr>
-      <w:r>
-        <w:rPr>
-          <w:rFonts w:ascii="Consolas" w:eastAsia="Times New Roman" w:hAnsi="Consolas" w:cs="Times New Roman"/>
-          <w:color w:val="FEDE5D"/>
-          <w:sz w:val="27"/>
-          <w:szCs w:val="27"/>
-          <w:lang w:eastAsia="ja-JP"/>
-        </w:rPr>
-        <w:t>.btn--red</w:t>
-      </w:r>
-      <w:r>
-        <w:rPr>
-          <w:rFonts w:ascii="Consolas" w:eastAsia="Times New Roman" w:hAnsi="Consolas" w:cs="Times New Roman"/>
-          <w:color w:val="BBBBBB"/>
-          <w:sz w:val="27"/>
-          <w:szCs w:val="27"/>
-          <w:lang w:eastAsia="ja-JP"/>
-        </w:rPr>
-        <w:t>{</w:t>
-      </w:r>
-    </w:p>
-    <w:p>
-      <w:pPr>
-        <w:shd w:val="clear" w:color="auto" w:fill="262335"/>
+          <w:color w:val="000000" w:themeColor="text1"/>
+          <w:sz w:val="27"/>
+          <w:szCs w:val="27"/>
+          <w:lang w:eastAsia="ja-JP"/>
+        </w:rPr>
+      </w:pPr>
+      <w:r>
+        <w:rPr>
+          <w:rFonts w:ascii="Consolas" w:eastAsia="Times New Roman" w:hAnsi="Consolas" w:cs="Times New Roman"/>
+          <w:color w:val="000000" w:themeColor="text1"/>
+          <w:sz w:val="27"/>
+          <w:szCs w:val="27"/>
+          <w:lang w:eastAsia="ja-JP"/>
+        </w:rPr>
+        <w:t>} </w:t>
+      </w:r>
+    </w:p>
+    <w:p>
+      <w:pPr>
         <w:spacing w:after="0" w:line="360" w:lineRule="atLeast"/>
         <w:ind w:left="720"/>
         <w:rPr>
           <w:rFonts w:ascii="Consolas" w:eastAsia="Times New Roman" w:hAnsi="Consolas" w:cs="Times New Roman"/>
-          <w:color w:val="BBBBBB"/>
-          <w:sz w:val="27"/>
-          <w:szCs w:val="27"/>
-          <w:lang w:eastAsia="ja-JP"/>
-        </w:rPr>
-      </w:pPr>
-      <w:r>
-        <w:rPr>
-          <w:rFonts w:ascii="Consolas" w:eastAsia="Times New Roman" w:hAnsi="Consolas" w:cs="Times New Roman"/>
-          <w:color w:val="BBBBBB"/>
-          <w:sz w:val="27"/>
-          <w:szCs w:val="27"/>
-          <w:lang w:eastAsia="ja-JP"/>
-        </w:rPr>
-        <w:t>    ...</w:t>
-      </w:r>
-    </w:p>
-    <w:p>
-      <w:pPr>
-        <w:shd w:val="clear" w:color="auto" w:fill="262335"/>
+          <w:color w:val="000000" w:themeColor="text1"/>
+          <w:sz w:val="27"/>
+          <w:szCs w:val="27"/>
+          <w:lang w:eastAsia="ja-JP"/>
+        </w:rPr>
+      </w:pPr>
+      <w:r>
+        <w:rPr>
+          <w:rFonts w:ascii="Consolas" w:eastAsia="Times New Roman" w:hAnsi="Consolas" w:cs="Times New Roman"/>
+          <w:color w:val="000000" w:themeColor="text1"/>
+          <w:sz w:val="27"/>
+          <w:szCs w:val="27"/>
+          <w:lang w:eastAsia="ja-JP"/>
+        </w:rPr>
+        <w:t>.btn--red{</w:t>
+      </w:r>
+    </w:p>
+    <w:p>
+      <w:pPr>
         <w:spacing w:after="0" w:line="360" w:lineRule="atLeast"/>
         <w:ind w:left="720"/>
         <w:rPr>
           <w:rFonts w:ascii="Consolas" w:eastAsia="Times New Roman" w:hAnsi="Consolas" w:cs="Times New Roman"/>
-          <w:color w:val="BBBBBB"/>
-          <w:sz w:val="27"/>
-          <w:szCs w:val="27"/>
-          <w:lang w:eastAsia="ja-JP"/>
-        </w:rPr>
-      </w:pPr>
-      <w:r>
-        <w:rPr>
-          <w:rFonts w:ascii="Consolas" w:eastAsia="Times New Roman" w:hAnsi="Consolas" w:cs="Times New Roman"/>
-          <w:color w:val="BBBBBB"/>
-          <w:sz w:val="27"/>
-          <w:szCs w:val="27"/>
-          <w:lang w:eastAsia="ja-JP"/>
-        </w:rPr>
-        <w:t>}</w:t>
-      </w:r>
-    </w:p>
-    <w:p/>
-    <w:p>
-      <w:pPr>
-        <w:rPr>
-          <w:sz w:val="24"/>
-          <w:szCs w:val="24"/>
-        </w:rPr>
-      </w:pPr>
-      <w:r>
-        <w:rPr>
-          <w:sz w:val="24"/>
-          <w:szCs w:val="24"/>
-        </w:rPr>
-        <w:t>Ta có thể thấy vấn đề ở đây là mỗi khi thêm thuộc tính mới chèn lên những thuộc tính cũ ta lại viết lại btn—"modifier” như thế này?</w:t>
-      </w:r>
-    </w:p>
-    <w:p>
-      <w:pPr>
-        <w:rPr>
-          <w:sz w:val="24"/>
-          <w:szCs w:val="24"/>
-        </w:rPr>
-      </w:pPr>
-      <w:r>
-        <w:rPr>
-          <w:sz w:val="24"/>
-          <w:szCs w:val="24"/>
-        </w:rPr>
-        <w:t>Cho nên ta sẽ biến tấu lại như sau</w:t>
-      </w:r>
-      <w:r>
-        <w:rPr>
-          <w:sz w:val="24"/>
-          <w:szCs w:val="24"/>
-        </w:rPr>
-        <w:t xml:space="preserve"> </w:t>
-      </w:r>
-      <w:r>
-        <w:rPr>
-          <w:rFonts w:ascii="Consolas" w:hAnsi="Consolas"/>
-          <w:color w:val="FF0000"/>
-          <w:sz w:val="24"/>
-          <w:szCs w:val="24"/>
-          <w:shd w:val="clear" w:color="auto" w:fill="F1F2F3"/>
-        </w:rPr>
-        <w:t>class="block -modifier"</w:t>
-      </w:r>
-      <w:r>
-        <w:rPr>
-          <w:sz w:val="24"/>
-          <w:szCs w:val="24"/>
-        </w:rPr>
-        <w:t xml:space="preserve">: </w:t>
-      </w:r>
-    </w:p>
-    <w:p>
-      <w:pPr>
-        <w:shd w:val="clear" w:color="auto" w:fill="262335"/>
+          <w:color w:val="000000" w:themeColor="text1"/>
+          <w:sz w:val="27"/>
+          <w:szCs w:val="27"/>
+          <w:lang w:eastAsia="ja-JP"/>
+        </w:rPr>
+      </w:pPr>
+      <w:r>
+        <w:rPr>
+          <w:rFonts w:ascii="Consolas" w:eastAsia="Times New Roman" w:hAnsi="Consolas" w:cs="Times New Roman"/>
+          <w:color w:val="000000" w:themeColor="text1"/>
+          <w:sz w:val="27"/>
+          <w:szCs w:val="27"/>
+          <w:lang w:eastAsia="ja-JP"/>
+        </w:rPr>
+        <w:t>    ...</w:t>
+      </w:r>
+    </w:p>
+    <w:p>
+      <w:pPr>
         <w:spacing w:after="0" w:line="360" w:lineRule="atLeast"/>
         <w:ind w:left="720"/>
         <w:rPr>
           <w:rFonts w:ascii="Consolas" w:eastAsia="Times New Roman" w:hAnsi="Consolas" w:cs="Times New Roman"/>
-          <w:color w:val="BBBBBB"/>
-          <w:sz w:val="27"/>
-          <w:szCs w:val="27"/>
-          <w:lang w:eastAsia="ja-JP"/>
-        </w:rPr>
-      </w:pPr>
-      <w:r>
-        <w:rPr>
-          <w:rFonts w:ascii="Consolas" w:eastAsia="Times New Roman" w:hAnsi="Consolas" w:cs="Times New Roman"/>
-          <w:color w:val="36F9F6"/>
-          <w:sz w:val="27"/>
-          <w:szCs w:val="27"/>
-          <w:lang w:eastAsia="ja-JP"/>
-        </w:rPr>
-        <w:t>&lt;</w:t>
-      </w:r>
-      <w:r>
-        <w:rPr>
-          <w:rFonts w:ascii="Consolas" w:eastAsia="Times New Roman" w:hAnsi="Consolas" w:cs="Times New Roman"/>
-          <w:color w:val="72F1B8"/>
-          <w:sz w:val="27"/>
-          <w:szCs w:val="27"/>
-          <w:lang w:eastAsia="ja-JP"/>
-        </w:rPr>
-        <w:t>a</w:t>
-      </w:r>
-      <w:r>
-        <w:rPr>
-          <w:rFonts w:ascii="Consolas" w:eastAsia="Times New Roman" w:hAnsi="Consolas" w:cs="Times New Roman"/>
-          <w:color w:val="FFFFFF"/>
-          <w:sz w:val="27"/>
-          <w:szCs w:val="27"/>
-          <w:lang w:eastAsia="ja-JP"/>
-        </w:rPr>
-        <w:t> </w:t>
+          <w:color w:val="000000" w:themeColor="text1"/>
+          <w:sz w:val="27"/>
+          <w:szCs w:val="27"/>
+          <w:lang w:eastAsia="ja-JP"/>
+        </w:rPr>
+      </w:pPr>
+      <w:r>
+        <w:rPr>
+          <w:rFonts w:ascii="Consolas" w:eastAsia="Times New Roman" w:hAnsi="Consolas" w:cs="Times New Roman"/>
+          <w:color w:val="000000" w:themeColor="text1"/>
+          <w:sz w:val="27"/>
+          <w:szCs w:val="27"/>
+          <w:lang w:eastAsia="ja-JP"/>
+        </w:rPr>
+        <w:t>}</w:t>
+      </w:r>
+    </w:p>
+    <w:p/>
+    <w:p>
+      <w:pPr>
+        <w:rPr>
+          <w:rFonts w:ascii="Times New Roman" w:hAnsi="Times New Roman" w:cs="Times New Roman"/>
+          <w:sz w:val="28"/>
+          <w:szCs w:val="28"/>
+        </w:rPr>
+      </w:pPr>
+      <w:r>
+        <w:rPr>
+          <w:rFonts w:ascii="Times New Roman" w:hAnsi="Times New Roman" w:cs="Times New Roman"/>
+          <w:sz w:val="28"/>
+          <w:szCs w:val="28"/>
+        </w:rPr>
+        <w:t>Ta có thể thấy vấn đề ở đây là mỗi khi thêm thuộc tính mới chèn lên những thuộc tính cũ ta lại viết lại btn—"modifier” như thế này?</w:t>
+      </w:r>
+    </w:p>
+    <w:p>
+      <w:pPr>
+        <w:rPr>
+          <w:rFonts w:ascii="Times New Roman" w:hAnsi="Times New Roman" w:cs="Times New Roman"/>
+          <w:sz w:val="28"/>
+          <w:szCs w:val="28"/>
+        </w:rPr>
+      </w:pPr>
+      <w:r>
+        <w:rPr>
+          <w:rFonts w:ascii="Times New Roman" w:hAnsi="Times New Roman" w:cs="Times New Roman"/>
+          <w:sz w:val="28"/>
+          <w:szCs w:val="28"/>
+        </w:rPr>
+        <w:t>Cho nên ta sẽ biến tấu lại như sau</w:t>
+      </w:r>
+      <w:r>
+        <w:rPr>
+          <w:rFonts w:ascii="Times New Roman" w:hAnsi="Times New Roman" w:cs="Times New Roman"/>
+          <w:sz w:val="28"/>
+          <w:szCs w:val="28"/>
+        </w:rPr>
+        <w:t xml:space="preserve"> </w:t>
+      </w:r>
+      <w:r>
+        <w:rPr>
+          <w:rFonts w:ascii="Times New Roman" w:hAnsi="Times New Roman" w:cs="Times New Roman"/>
+          <w:color w:val="FF0000"/>
+          <w:sz w:val="28"/>
+          <w:szCs w:val="28"/>
+          <w:shd w:val="clear" w:color="auto" w:fill="F1F2F3"/>
+        </w:rPr>
+        <w:t>class="block -modifier"</w:t>
+      </w:r>
+      <w:r>
+        <w:rPr>
+          <w:rFonts w:ascii="Times New Roman" w:hAnsi="Times New Roman" w:cs="Times New Roman"/>
+          <w:sz w:val="28"/>
+          <w:szCs w:val="28"/>
+        </w:rPr>
+        <w:t xml:space="preserve">: </w:t>
+      </w:r>
+    </w:p>
+    <w:p>
+      <w:pPr>
+        <w:spacing w:after="0" w:line="360" w:lineRule="atLeast"/>
+        <w:ind w:left="720"/>
+        <w:rPr>
+          <w:rFonts w:ascii="Consolas" w:eastAsia="Times New Roman" w:hAnsi="Consolas" w:cs="Times New Roman"/>
+          <w:color w:val="000000" w:themeColor="text1"/>
+          <w:sz w:val="27"/>
+          <w:szCs w:val="27"/>
+          <w:lang w:eastAsia="ja-JP"/>
+        </w:rPr>
+      </w:pPr>
+      <w:r>
+        <w:rPr>
+          <w:rFonts w:ascii="Consolas" w:eastAsia="Times New Roman" w:hAnsi="Consolas" w:cs="Times New Roman"/>
+          <w:color w:val="000000" w:themeColor="text1"/>
+          <w:sz w:val="27"/>
+          <w:szCs w:val="27"/>
+          <w:lang w:eastAsia="ja-JP"/>
+        </w:rPr>
+        <w:t>&lt;a </w:t>
       </w:r>
       <w:r>
         <w:rPr>
           <w:rFonts w:ascii="Consolas" w:eastAsia="Times New Roman" w:hAnsi="Consolas" w:cs="Times New Roman"/>
           <w:i/>
           <w:iCs/>
-          <w:color w:val="FEDE5D"/>
+          <w:color w:val="000000" w:themeColor="text1"/>
           <w:sz w:val="27"/>
           <w:szCs w:val="27"/>
           <w:lang w:eastAsia="ja-JP"/>
@@ -2389,52 +1960,12 @@
       <w:r>
         <w:rPr>
           <w:rFonts w:ascii="Consolas" w:eastAsia="Times New Roman" w:hAnsi="Consolas" w:cs="Times New Roman"/>
-          <w:color w:val="B6B1B1"/>
-          <w:sz w:val="27"/>
-          <w:szCs w:val="27"/>
-          <w:lang w:eastAsia="ja-JP"/>
-        </w:rPr>
-        <w:t>=</w:t>
-      </w:r>
-      <w:r>
-        <w:rPr>
-          <w:rFonts w:ascii="Consolas" w:eastAsia="Times New Roman" w:hAnsi="Consolas" w:cs="Times New Roman"/>
-          <w:color w:val="FF8B39"/>
-          <w:sz w:val="27"/>
-          <w:szCs w:val="27"/>
-          <w:lang w:eastAsia="ja-JP"/>
-        </w:rPr>
-        <w:t>"btn -primary -small -red"</w:t>
-      </w:r>
-      <w:r>
-        <w:rPr>
-          <w:rFonts w:ascii="Consolas" w:eastAsia="Times New Roman" w:hAnsi="Consolas" w:cs="Times New Roman"/>
-          <w:color w:val="36F9F6"/>
-          <w:sz w:val="27"/>
-          <w:szCs w:val="27"/>
-          <w:lang w:eastAsia="ja-JP"/>
-        </w:rPr>
-        <w:t>&gt;&lt;/</w:t>
-      </w:r>
-      <w:r>
-        <w:rPr>
-          <w:rFonts w:ascii="Consolas" w:eastAsia="Times New Roman" w:hAnsi="Consolas" w:cs="Times New Roman"/>
-          <w:color w:val="72F1B8"/>
-          <w:sz w:val="27"/>
-          <w:szCs w:val="27"/>
-          <w:lang w:eastAsia="ja-JP"/>
-        </w:rPr>
-        <w:t>a</w:t>
-      </w:r>
-      <w:r>
-        <w:rPr>
-          <w:rFonts w:ascii="Consolas" w:eastAsia="Times New Roman" w:hAnsi="Consolas" w:cs="Times New Roman"/>
-          <w:color w:val="36F9F6"/>
-          <w:sz w:val="27"/>
-          <w:szCs w:val="27"/>
-          <w:lang w:eastAsia="ja-JP"/>
-        </w:rPr>
-        <w:t>&gt;</w:t>
+          <w:color w:val="000000" w:themeColor="text1"/>
+          <w:sz w:val="27"/>
+          <w:szCs w:val="27"/>
+          <w:lang w:eastAsia="ja-JP"/>
+        </w:rPr>
+        <w:t>="btn -primary -small -red"&gt;&lt;/a&gt;</w:t>
       </w:r>
     </w:p>
     <w:p>
@@ -2448,76 +1979,67 @@
     <w:p>
       <w:pPr>
         <w:rPr>
-          <w:sz w:val="24"/>
-          <w:szCs w:val="24"/>
-        </w:rPr>
-      </w:pPr>
-      <w:r>
-        <w:rPr>
-          <w:sz w:val="24"/>
-          <w:szCs w:val="24"/>
+          <w:rFonts w:ascii="Times New Roman" w:hAnsi="Times New Roman" w:cs="Times New Roman"/>
+          <w:sz w:val="28"/>
+          <w:szCs w:val="28"/>
+        </w:rPr>
+      </w:pPr>
+      <w:r>
+        <w:rPr>
+          <w:rFonts w:ascii="Times New Roman" w:hAnsi="Times New Roman" w:cs="Times New Roman"/>
+          <w:sz w:val="28"/>
+          <w:szCs w:val="28"/>
         </w:rPr>
         <w:t>Và style SCSS ta sẽ viết</w:t>
       </w:r>
       <w:r>
         <w:rPr>
-          <w:sz w:val="24"/>
-          <w:szCs w:val="24"/>
+          <w:rFonts w:ascii="Times New Roman" w:hAnsi="Times New Roman" w:cs="Times New Roman"/>
+          <w:sz w:val="28"/>
+          <w:szCs w:val="28"/>
         </w:rPr>
         <w:t>:</w:t>
       </w:r>
     </w:p>
     <w:p>
       <w:pPr>
-        <w:shd w:val="clear" w:color="auto" w:fill="262335"/>
         <w:spacing w:after="0" w:line="360" w:lineRule="atLeast"/>
         <w:ind w:left="720"/>
         <w:rPr>
           <w:rFonts w:ascii="Consolas" w:eastAsia="Times New Roman" w:hAnsi="Consolas" w:cs="Times New Roman"/>
-          <w:color w:val="BBBBBB"/>
-          <w:sz w:val="27"/>
-          <w:szCs w:val="27"/>
-          <w:lang w:eastAsia="ja-JP"/>
-        </w:rPr>
-      </w:pPr>
-      <w:r>
-        <w:rPr>
-          <w:rFonts w:ascii="Consolas" w:eastAsia="Times New Roman" w:hAnsi="Consolas" w:cs="Times New Roman"/>
-          <w:color w:val="FEDE5D"/>
-          <w:sz w:val="27"/>
-          <w:szCs w:val="27"/>
-          <w:lang w:eastAsia="ja-JP"/>
-        </w:rPr>
-        <w:t>.btn</w:t>
-      </w:r>
-      <w:r>
-        <w:rPr>
-          <w:rFonts w:ascii="Consolas" w:eastAsia="Times New Roman" w:hAnsi="Consolas" w:cs="Times New Roman"/>
-          <w:color w:val="BBBBBB"/>
-          <w:sz w:val="27"/>
-          <w:szCs w:val="27"/>
-          <w:lang w:eastAsia="ja-JP"/>
-        </w:rPr>
-        <w:t>{</w:t>
-      </w:r>
-    </w:p>
-    <w:p>
-      <w:pPr>
-        <w:shd w:val="clear" w:color="auto" w:fill="262335"/>
+          <w:color w:val="000000" w:themeColor="text1"/>
+          <w:sz w:val="27"/>
+          <w:szCs w:val="27"/>
+          <w:lang w:eastAsia="ja-JP"/>
+        </w:rPr>
+      </w:pPr>
+      <w:r>
+        <w:rPr>
+          <w:rFonts w:ascii="Consolas" w:eastAsia="Times New Roman" w:hAnsi="Consolas" w:cs="Times New Roman"/>
+          <w:color w:val="000000" w:themeColor="text1"/>
+          <w:sz w:val="27"/>
+          <w:szCs w:val="27"/>
+          <w:lang w:eastAsia="ja-JP"/>
+        </w:rPr>
+        <w:t>.btn{</w:t>
+      </w:r>
+    </w:p>
+    <w:p>
+      <w:pPr>
         <w:spacing w:after="0" w:line="360" w:lineRule="atLeast"/>
         <w:ind w:left="720"/>
         <w:rPr>
           <w:rFonts w:ascii="Consolas" w:eastAsia="Times New Roman" w:hAnsi="Consolas" w:cs="Times New Roman"/>
-          <w:color w:val="BBBBBB"/>
-          <w:sz w:val="27"/>
-          <w:szCs w:val="27"/>
-          <w:lang w:eastAsia="ja-JP"/>
-        </w:rPr>
-      </w:pPr>
-      <w:r>
-        <w:rPr>
-          <w:rFonts w:ascii="Consolas" w:eastAsia="Times New Roman" w:hAnsi="Consolas" w:cs="Times New Roman"/>
-          <w:color w:val="BBBBBB"/>
+          <w:color w:val="000000" w:themeColor="text1"/>
+          <w:sz w:val="27"/>
+          <w:szCs w:val="27"/>
+          <w:lang w:eastAsia="ja-JP"/>
+        </w:rPr>
+      </w:pPr>
+      <w:r>
+        <w:rPr>
+          <w:rFonts w:ascii="Consolas" w:eastAsia="Times New Roman" w:hAnsi="Consolas" w:cs="Times New Roman"/>
+          <w:color w:val="000000" w:themeColor="text1"/>
           <w:sz w:val="27"/>
           <w:szCs w:val="27"/>
           <w:lang w:eastAsia="ja-JP"/>
@@ -2527,75 +2049,43 @@
     </w:p>
     <w:p>
       <w:pPr>
-        <w:shd w:val="clear" w:color="auto" w:fill="262335"/>
         <w:spacing w:after="0" w:line="360" w:lineRule="atLeast"/>
         <w:ind w:left="720"/>
         <w:rPr>
           <w:rFonts w:ascii="Consolas" w:eastAsia="Times New Roman" w:hAnsi="Consolas" w:cs="Times New Roman"/>
-          <w:color w:val="BBBBBB"/>
-          <w:sz w:val="27"/>
-          <w:szCs w:val="27"/>
-          <w:lang w:eastAsia="ja-JP"/>
-        </w:rPr>
-      </w:pPr>
-      <w:r>
-        <w:rPr>
-          <w:rFonts w:ascii="Consolas" w:eastAsia="Times New Roman" w:hAnsi="Consolas" w:cs="Times New Roman"/>
-          <w:color w:val="BBBBBB"/>
-          <w:sz w:val="27"/>
-          <w:szCs w:val="27"/>
-          <w:lang w:eastAsia="ja-JP"/>
-        </w:rPr>
-        <w:t>    </w:t>
-      </w:r>
-      <w:r>
-        <w:rPr>
-          <w:rFonts w:ascii="Consolas" w:eastAsia="Times New Roman" w:hAnsi="Consolas" w:cs="Times New Roman"/>
-          <w:color w:val="72F1B8"/>
-          <w:sz w:val="27"/>
-          <w:szCs w:val="27"/>
-          <w:lang w:eastAsia="ja-JP"/>
-        </w:rPr>
-        <w:t>&amp;</w:t>
-      </w:r>
-      <w:r>
-        <w:rPr>
-          <w:rFonts w:ascii="Consolas" w:eastAsia="Times New Roman" w:hAnsi="Consolas" w:cs="Times New Roman"/>
-          <w:color w:val="FEDE5D"/>
-          <w:sz w:val="27"/>
-          <w:szCs w:val="27"/>
-          <w:lang w:eastAsia="ja-JP"/>
-        </w:rPr>
-        <w:t>.-small</w:t>
-      </w:r>
-      <w:r>
-        <w:rPr>
-          <w:rFonts w:ascii="Consolas" w:eastAsia="Times New Roman" w:hAnsi="Consolas" w:cs="Times New Roman"/>
-          <w:color w:val="BBBBBB"/>
-          <w:sz w:val="27"/>
-          <w:szCs w:val="27"/>
-          <w:lang w:eastAsia="ja-JP"/>
-        </w:rPr>
-        <w:t>{</w:t>
-      </w:r>
-    </w:p>
-    <w:p>
-      <w:pPr>
-        <w:shd w:val="clear" w:color="auto" w:fill="262335"/>
+          <w:color w:val="000000" w:themeColor="text1"/>
+          <w:sz w:val="27"/>
+          <w:szCs w:val="27"/>
+          <w:lang w:eastAsia="ja-JP"/>
+        </w:rPr>
+      </w:pPr>
+      <w:r>
+        <w:rPr>
+          <w:rFonts w:ascii="Consolas" w:eastAsia="Times New Roman" w:hAnsi="Consolas" w:cs="Times New Roman"/>
+          <w:color w:val="000000" w:themeColor="text1"/>
+          <w:sz w:val="27"/>
+          <w:szCs w:val="27"/>
+          <w:lang w:eastAsia="ja-JP"/>
+        </w:rPr>
+        <w:t>    &amp;.-small{</w:t>
+      </w:r>
+    </w:p>
+    <w:p>
+      <w:pPr>
         <w:spacing w:after="0" w:line="360" w:lineRule="atLeast"/>
         <w:ind w:left="720"/>
         <w:rPr>
           <w:rFonts w:ascii="Consolas" w:eastAsia="Times New Roman" w:hAnsi="Consolas" w:cs="Times New Roman"/>
-          <w:color w:val="BBBBBB"/>
-          <w:sz w:val="27"/>
-          <w:szCs w:val="27"/>
-          <w:lang w:eastAsia="ja-JP"/>
-        </w:rPr>
-      </w:pPr>
-      <w:r>
-        <w:rPr>
-          <w:rFonts w:ascii="Consolas" w:eastAsia="Times New Roman" w:hAnsi="Consolas" w:cs="Times New Roman"/>
-          <w:color w:val="BBBBBB"/>
+          <w:color w:val="000000" w:themeColor="text1"/>
+          <w:sz w:val="27"/>
+          <w:szCs w:val="27"/>
+          <w:lang w:eastAsia="ja-JP"/>
+        </w:rPr>
+      </w:pPr>
+      <w:r>
+        <w:rPr>
+          <w:rFonts w:ascii="Consolas" w:eastAsia="Times New Roman" w:hAnsi="Consolas" w:cs="Times New Roman"/>
+          <w:color w:val="000000" w:themeColor="text1"/>
           <w:sz w:val="27"/>
           <w:szCs w:val="27"/>
           <w:lang w:eastAsia="ja-JP"/>
@@ -2605,21 +2095,20 @@
     </w:p>
     <w:p>
       <w:pPr>
-        <w:shd w:val="clear" w:color="auto" w:fill="262335"/>
         <w:spacing w:after="0" w:line="360" w:lineRule="atLeast"/>
         <w:ind w:left="720"/>
         <w:rPr>
           <w:rFonts w:ascii="Consolas" w:eastAsia="Times New Roman" w:hAnsi="Consolas" w:cs="Times New Roman"/>
-          <w:color w:val="BBBBBB"/>
-          <w:sz w:val="27"/>
-          <w:szCs w:val="27"/>
-          <w:lang w:eastAsia="ja-JP"/>
-        </w:rPr>
-      </w:pPr>
-      <w:r>
-        <w:rPr>
-          <w:rFonts w:ascii="Consolas" w:eastAsia="Times New Roman" w:hAnsi="Consolas" w:cs="Times New Roman"/>
-          <w:color w:val="BBBBBB"/>
+          <w:color w:val="000000" w:themeColor="text1"/>
+          <w:sz w:val="27"/>
+          <w:szCs w:val="27"/>
+          <w:lang w:eastAsia="ja-JP"/>
+        </w:rPr>
+      </w:pPr>
+      <w:r>
+        <w:rPr>
+          <w:rFonts w:ascii="Consolas" w:eastAsia="Times New Roman" w:hAnsi="Consolas" w:cs="Times New Roman"/>
+          <w:color w:val="000000" w:themeColor="text1"/>
           <w:sz w:val="27"/>
           <w:szCs w:val="27"/>
           <w:lang w:eastAsia="ja-JP"/>
@@ -2629,75 +2118,43 @@
     </w:p>
     <w:p>
       <w:pPr>
-        <w:shd w:val="clear" w:color="auto" w:fill="262335"/>
         <w:spacing w:after="0" w:line="360" w:lineRule="atLeast"/>
         <w:ind w:left="720"/>
         <w:rPr>
           <w:rFonts w:ascii="Consolas" w:eastAsia="Times New Roman" w:hAnsi="Consolas" w:cs="Times New Roman"/>
-          <w:color w:val="BBBBBB"/>
-          <w:sz w:val="27"/>
-          <w:szCs w:val="27"/>
-          <w:lang w:eastAsia="ja-JP"/>
-        </w:rPr>
-      </w:pPr>
-      <w:r>
-        <w:rPr>
-          <w:rFonts w:ascii="Consolas" w:eastAsia="Times New Roman" w:hAnsi="Consolas" w:cs="Times New Roman"/>
-          <w:color w:val="BBBBBB"/>
-          <w:sz w:val="27"/>
-          <w:szCs w:val="27"/>
-          <w:lang w:eastAsia="ja-JP"/>
-        </w:rPr>
-        <w:t>    </w:t>
-      </w:r>
-      <w:r>
-        <w:rPr>
-          <w:rFonts w:ascii="Consolas" w:eastAsia="Times New Roman" w:hAnsi="Consolas" w:cs="Times New Roman"/>
-          <w:color w:val="72F1B8"/>
-          <w:sz w:val="27"/>
-          <w:szCs w:val="27"/>
-          <w:lang w:eastAsia="ja-JP"/>
-        </w:rPr>
-        <w:t>&amp;</w:t>
-      </w:r>
-      <w:r>
-        <w:rPr>
-          <w:rFonts w:ascii="Consolas" w:eastAsia="Times New Roman" w:hAnsi="Consolas" w:cs="Times New Roman"/>
-          <w:color w:val="FEDE5D"/>
-          <w:sz w:val="27"/>
-          <w:szCs w:val="27"/>
-          <w:lang w:eastAsia="ja-JP"/>
-        </w:rPr>
-        <w:t>.-red</w:t>
-      </w:r>
-      <w:r>
-        <w:rPr>
-          <w:rFonts w:ascii="Consolas" w:eastAsia="Times New Roman" w:hAnsi="Consolas" w:cs="Times New Roman"/>
-          <w:color w:val="BBBBBB"/>
-          <w:sz w:val="27"/>
-          <w:szCs w:val="27"/>
-          <w:lang w:eastAsia="ja-JP"/>
-        </w:rPr>
-        <w:t>{</w:t>
-      </w:r>
-    </w:p>
-    <w:p>
-      <w:pPr>
-        <w:shd w:val="clear" w:color="auto" w:fill="262335"/>
+          <w:color w:val="000000" w:themeColor="text1"/>
+          <w:sz w:val="27"/>
+          <w:szCs w:val="27"/>
+          <w:lang w:eastAsia="ja-JP"/>
+        </w:rPr>
+      </w:pPr>
+      <w:r>
+        <w:rPr>
+          <w:rFonts w:ascii="Consolas" w:eastAsia="Times New Roman" w:hAnsi="Consolas" w:cs="Times New Roman"/>
+          <w:color w:val="000000" w:themeColor="text1"/>
+          <w:sz w:val="27"/>
+          <w:szCs w:val="27"/>
+          <w:lang w:eastAsia="ja-JP"/>
+        </w:rPr>
+        <w:t>    &amp;.-red{</w:t>
+      </w:r>
+    </w:p>
+    <w:p>
+      <w:pPr>
         <w:spacing w:after="0" w:line="360" w:lineRule="atLeast"/>
         <w:ind w:left="720"/>
         <w:rPr>
           <w:rFonts w:ascii="Consolas" w:eastAsia="Times New Roman" w:hAnsi="Consolas" w:cs="Times New Roman"/>
-          <w:color w:val="BBBBBB"/>
-          <w:sz w:val="27"/>
-          <w:szCs w:val="27"/>
-          <w:lang w:eastAsia="ja-JP"/>
-        </w:rPr>
-      </w:pPr>
-      <w:r>
-        <w:rPr>
-          <w:rFonts w:ascii="Consolas" w:eastAsia="Times New Roman" w:hAnsi="Consolas" w:cs="Times New Roman"/>
-          <w:color w:val="BBBBBB"/>
+          <w:color w:val="000000" w:themeColor="text1"/>
+          <w:sz w:val="27"/>
+          <w:szCs w:val="27"/>
+          <w:lang w:eastAsia="ja-JP"/>
+        </w:rPr>
+      </w:pPr>
+      <w:r>
+        <w:rPr>
+          <w:rFonts w:ascii="Consolas" w:eastAsia="Times New Roman" w:hAnsi="Consolas" w:cs="Times New Roman"/>
+          <w:color w:val="000000" w:themeColor="text1"/>
           <w:sz w:val="27"/>
           <w:szCs w:val="27"/>
           <w:lang w:eastAsia="ja-JP"/>
@@ -2707,21 +2164,20 @@
     </w:p>
     <w:p>
       <w:pPr>
-        <w:shd w:val="clear" w:color="auto" w:fill="262335"/>
         <w:spacing w:after="0" w:line="360" w:lineRule="atLeast"/>
         <w:ind w:left="720"/>
         <w:rPr>
           <w:rFonts w:ascii="Consolas" w:eastAsia="Times New Roman" w:hAnsi="Consolas" w:cs="Times New Roman"/>
-          <w:color w:val="BBBBBB"/>
-          <w:sz w:val="27"/>
-          <w:szCs w:val="27"/>
-          <w:lang w:eastAsia="ja-JP"/>
-        </w:rPr>
-      </w:pPr>
-      <w:r>
-        <w:rPr>
-          <w:rFonts w:ascii="Consolas" w:eastAsia="Times New Roman" w:hAnsi="Consolas" w:cs="Times New Roman"/>
-          <w:color w:val="BBBBBB"/>
+          <w:color w:val="000000" w:themeColor="text1"/>
+          <w:sz w:val="27"/>
+          <w:szCs w:val="27"/>
+          <w:lang w:eastAsia="ja-JP"/>
+        </w:rPr>
+      </w:pPr>
+      <w:r>
+        <w:rPr>
+          <w:rFonts w:ascii="Consolas" w:eastAsia="Times New Roman" w:hAnsi="Consolas" w:cs="Times New Roman"/>
+          <w:color w:val="000000" w:themeColor="text1"/>
           <w:sz w:val="27"/>
           <w:szCs w:val="27"/>
           <w:lang w:eastAsia="ja-JP"/>
@@ -2731,21 +2187,20 @@
     </w:p>
     <w:p>
       <w:pPr>
-        <w:shd w:val="clear" w:color="auto" w:fill="262335"/>
         <w:spacing w:after="0" w:line="360" w:lineRule="atLeast"/>
         <w:ind w:left="720"/>
         <w:rPr>
           <w:rFonts w:ascii="Consolas" w:eastAsia="Times New Roman" w:hAnsi="Consolas" w:cs="Times New Roman"/>
-          <w:color w:val="BBBBBB"/>
-          <w:sz w:val="27"/>
-          <w:szCs w:val="27"/>
-          <w:lang w:eastAsia="ja-JP"/>
-        </w:rPr>
-      </w:pPr>
-      <w:r>
-        <w:rPr>
-          <w:rFonts w:ascii="Consolas" w:eastAsia="Times New Roman" w:hAnsi="Consolas" w:cs="Times New Roman"/>
-          <w:color w:val="BBBBBB"/>
+          <w:color w:val="000000" w:themeColor="text1"/>
+          <w:sz w:val="27"/>
+          <w:szCs w:val="27"/>
+          <w:lang w:eastAsia="ja-JP"/>
+        </w:rPr>
+      </w:pPr>
+      <w:r>
+        <w:rPr>
+          <w:rFonts w:ascii="Consolas" w:eastAsia="Times New Roman" w:hAnsi="Consolas" w:cs="Times New Roman"/>
+          <w:color w:val="000000" w:themeColor="text1"/>
           <w:sz w:val="27"/>
           <w:szCs w:val="27"/>
           <w:lang w:eastAsia="ja-JP"/>
@@ -2755,42 +2210,155 @@
     </w:p>
     <w:p>
       <w:pPr>
-        <w:rPr>
-          <w:sz w:val="24"/>
-          <w:szCs w:val="24"/>
-        </w:rPr>
-      </w:pPr>
-    </w:p>
-    <w:p>
-      <w:pPr>
-        <w:rPr>
-          <w:sz w:val="24"/>
-          <w:szCs w:val="24"/>
-        </w:rPr>
-      </w:pPr>
-      <w:r>
-        <w:rPr>
-          <w:sz w:val="24"/>
-          <w:szCs w:val="24"/>
+        <w:spacing w:after="0" w:line="360" w:lineRule="atLeast"/>
+        <w:ind w:left="720"/>
+        <w:rPr>
+          <w:rFonts w:ascii="Consolas" w:eastAsia="Times New Roman" w:hAnsi="Consolas" w:cs="Times New Roman"/>
+          <w:color w:val="000000" w:themeColor="text1"/>
+          <w:sz w:val="27"/>
+          <w:szCs w:val="27"/>
+          <w:lang w:eastAsia="ja-JP"/>
+        </w:rPr>
+      </w:pPr>
+    </w:p>
+    <w:p>
+      <w:pPr>
+        <w:rPr>
+          <w:rFonts w:ascii="Times New Roman" w:hAnsi="Times New Roman" w:cs="Times New Roman"/>
+          <w:sz w:val="28"/>
+          <w:szCs w:val="28"/>
+        </w:rPr>
+      </w:pPr>
+      <w:r>
+        <w:rPr>
+          <w:rFonts w:ascii="Times New Roman" w:hAnsi="Times New Roman" w:cs="Times New Roman"/>
+          <w:sz w:val="28"/>
+          <w:szCs w:val="28"/>
         </w:rPr>
         <w:t xml:space="preserve">Qua đó ta thấy biến thể của BEM cung cấp sự linh hoạt và đơn giản code để cấu hình cho </w:t>
       </w:r>
       <w:r>
         <w:rPr>
-          <w:sz w:val="24"/>
-          <w:szCs w:val="24"/>
+          <w:rFonts w:ascii="Times New Roman" w:hAnsi="Times New Roman" w:cs="Times New Roman"/>
+          <w:sz w:val="28"/>
+          <w:szCs w:val="28"/>
         </w:rPr>
         <w:t>bất kì module nhất định. Thích hợp cho các module có nhiều sửa đổi.</w:t>
       </w:r>
     </w:p>
     <w:sectPr>
+      <w:footerReference w:type="default" r:id="rId10"/>
       <w:pgSz w:w="12240" w:h="15840"/>
-      <w:pgMar w:top="1440" w:right="1440" w:bottom="1440" w:left="1440" w:header="720" w:footer="720" w:gutter="0"/>
+      <w:pgMar w:top="1440" w:right="1440" w:bottom="1135" w:left="1440" w:header="720" w:footer="720" w:gutter="0"/>
       <w:cols w:space="720"/>
       <w:docGrid w:linePitch="360"/>
     </w:sectPr>
   </w:body>
 </w:document>
+</file>
+
+<file path=word/endnotes.xml><?xml version="1.0" encoding="utf-8"?>
+<w:endnotes xmlns:wpc="http://schemas.microsoft.com/office/word/2010/wordprocessingCanvas" xmlns:cx="http://schemas.microsoft.com/office/drawing/2014/chartex" xmlns:cx1="http://schemas.microsoft.com/office/drawing/2015/9/8/chartex" xmlns:cx2="http://schemas.microsoft.com/office/drawing/2015/10/21/chartex" xmlns:cx3="http://schemas.microsoft.com/office/drawing/2016/5/9/chartex" xmlns:cx4="http://schemas.microsoft.com/office/drawing/2016/5/10/chartex" xmlns:cx5="http://schemas.microsoft.com/office/drawing/2016/5/11/chartex" xmlns:cx6="http://schemas.microsoft.com/office/drawing/2016/5/12/chartex" xmlns:cx7="http://schemas.microsoft.com/office/drawing/2016/5/13/chartex" xmlns:cx8="http://schemas.microsoft.com/office/drawing/2016/5/14/chartex" xmlns:mc="http://schemas.openxmlformats.org/markup-compatibility/2006" xmlns:aink="http://schemas.microsoft.com/office/drawing/2016/ink" xmlns:am3d="http://schemas.microsoft.com/office/drawing/2017/model3d" xmlns:o="urn:schemas-microsoft-com:office:office" xmlns:r="http://schemas.openxmlformats.org/officeDocument/2006/relationships" xmlns:m="http://schemas.openxmlformats.org/officeDocument/2006/math" xmlns:v="urn:schemas-microsoft-com:vml" xmlns:wp14="http://schemas.microsoft.com/office/word/2010/wordprocessingDrawing" xmlns:wp="http://schemas.openxmlformats.org/drawingml/2006/wordprocessingDrawing" xmlns:w10="urn:schemas-microsoft-com:office:word" xmlns:w="http://schemas.openxmlformats.org/wordprocessingml/2006/main" xmlns:w14="http://schemas.microsoft.com/office/word/2010/wordml" xmlns:w15="http://schemas.microsoft.com/office/word/2012/wordml" xmlns:w16cex="http://schemas.microsoft.com/office/word/2018/wordml/cex" xmlns:w16cid="http://schemas.microsoft.com/office/word/2016/wordml/cid" xmlns:w16="http://schemas.microsoft.com/office/word/2018/wordml" xmlns:w16se="http://schemas.microsoft.com/office/word/2015/wordml/symex" xmlns:wpg="http://schemas.microsoft.com/office/word/2010/wordprocessingGroup" xmlns:wpi="http://schemas.microsoft.com/office/word/2010/wordprocessingInk" xmlns:wne="http://schemas.microsoft.com/office/word/2006/wordml" xmlns:wps="http://schemas.microsoft.com/office/word/2010/wordprocessingShape" mc:Ignorable="w14 w15 w16se w16cid w16 w16cex wp14">
+  <w:endnote w:type="separator" w:id="-1">
+    <w:p>
+      <w:pPr>
+        <w:spacing w:after="0" w:line="240" w:lineRule="auto"/>
+      </w:pPr>
+      <w:r>
+        <w:separator/>
+      </w:r>
+    </w:p>
+  </w:endnote>
+  <w:endnote w:type="continuationSeparator" w:id="0">
+    <w:p>
+      <w:pPr>
+        <w:spacing w:after="0" w:line="240" w:lineRule="auto"/>
+      </w:pPr>
+      <w:r>
+        <w:continuationSeparator/>
+      </w:r>
+    </w:p>
+  </w:endnote>
+</w:endnotes>
+</file>
+
+<file path=word/footer1.xml><?xml version="1.0" encoding="utf-8"?>
+<w:ftr xmlns:wpc="http://schemas.microsoft.com/office/word/2010/wordprocessingCanvas" xmlns:cx="http://schemas.microsoft.com/office/drawing/2014/chartex" xmlns:cx1="http://schemas.microsoft.com/office/drawing/2015/9/8/chartex" xmlns:cx2="http://schemas.microsoft.com/office/drawing/2015/10/21/chartex" xmlns:cx3="http://schemas.microsoft.com/office/drawing/2016/5/9/chartex" xmlns:cx4="http://schemas.microsoft.com/office/drawing/2016/5/10/chartex" xmlns:cx5="http://schemas.microsoft.com/office/drawing/2016/5/11/chartex" xmlns:cx6="http://schemas.microsoft.com/office/drawing/2016/5/12/chartex" xmlns:cx7="http://schemas.microsoft.com/office/drawing/2016/5/13/chartex" xmlns:cx8="http://schemas.microsoft.com/office/drawing/2016/5/14/chartex" xmlns:mc="http://schemas.openxmlformats.org/markup-compatibility/2006" xmlns:aink="http://schemas.microsoft.com/office/drawing/2016/ink" xmlns:am3d="http://schemas.microsoft.com/office/drawing/2017/model3d" xmlns:o="urn:schemas-microsoft-com:office:office" xmlns:r="http://schemas.openxmlformats.org/officeDocument/2006/relationships" xmlns:m="http://schemas.openxmlformats.org/officeDocument/2006/math" xmlns:v="urn:schemas-microsoft-com:vml" xmlns:wp14="http://schemas.microsoft.com/office/word/2010/wordprocessingDrawing" xmlns:wp="http://schemas.openxmlformats.org/drawingml/2006/wordprocessingDrawing" xmlns:w10="urn:schemas-microsoft-com:office:word" xmlns:w="http://schemas.openxmlformats.org/wordprocessingml/2006/main" xmlns:w14="http://schemas.microsoft.com/office/word/2010/wordml" xmlns:w15="http://schemas.microsoft.com/office/word/2012/wordml" xmlns:w16cex="http://schemas.microsoft.com/office/word/2018/wordml/cex" xmlns:w16cid="http://schemas.microsoft.com/office/word/2016/wordml/cid" xmlns:w16="http://schemas.microsoft.com/office/word/2018/wordml" xmlns:w16se="http://schemas.microsoft.com/office/word/2015/wordml/symex" xmlns:wpg="http://schemas.microsoft.com/office/word/2010/wordprocessingGroup" xmlns:wpi="http://schemas.microsoft.com/office/word/2010/wordprocessingInk" xmlns:wne="http://schemas.microsoft.com/office/word/2006/wordml" xmlns:wps="http://schemas.microsoft.com/office/word/2010/wordprocessingShape" mc:Ignorable="w14 w15 w16se w16cid w16 w16cex wp14">
+  <w:sdt>
+    <w:sdtPr>
+      <w:id w:val="23604570"/>
+      <w:docPartObj>
+        <w:docPartGallery w:val="Page Numbers (Bottom of Page)"/>
+        <w:docPartUnique/>
+      </w:docPartObj>
+    </w:sdtPr>
+    <w:sdtContent>
+      <w:p>
+        <w:pPr>
+          <w:pStyle w:val="Footer"/>
+          <w:jc w:val="right"/>
+        </w:pPr>
+        <w:r>
+          <w:t xml:space="preserve">Page | </w:t>
+        </w:r>
+        <w:r>
+          <w:fldChar w:fldCharType="begin"/>
+        </w:r>
+        <w:r>
+          <w:instrText xml:space="preserve"> PAGE   \* MERGEFORMAT </w:instrText>
+        </w:r>
+        <w:r>
+          <w:fldChar w:fldCharType="separate"/>
+        </w:r>
+        <w:r>
+          <w:rPr>
+            <w:noProof/>
+          </w:rPr>
+          <w:t>2</w:t>
+        </w:r>
+        <w:r>
+          <w:rPr>
+            <w:noProof/>
+          </w:rPr>
+          <w:fldChar w:fldCharType="end"/>
+        </w:r>
+        <w:r>
+          <w:t xml:space="preserve"> </w:t>
+        </w:r>
+      </w:p>
+    </w:sdtContent>
+  </w:sdt>
+  <w:p>
+    <w:pPr>
+      <w:pStyle w:val="Footer"/>
+    </w:pPr>
+  </w:p>
+</w:ftr>
+</file>
+
+<file path=word/footnotes.xml><?xml version="1.0" encoding="utf-8"?>
+<w:footnotes xmlns:wpc="http://schemas.microsoft.com/office/word/2010/wordprocessingCanvas" xmlns:cx="http://schemas.microsoft.com/office/drawing/2014/chartex" xmlns:cx1="http://schemas.microsoft.com/office/drawing/2015/9/8/chartex" xmlns:cx2="http://schemas.microsoft.com/office/drawing/2015/10/21/chartex" xmlns:cx3="http://schemas.microsoft.com/office/drawing/2016/5/9/chartex" xmlns:cx4="http://schemas.microsoft.com/office/drawing/2016/5/10/chartex" xmlns:cx5="http://schemas.microsoft.com/office/drawing/2016/5/11/chartex" xmlns:cx6="http://schemas.microsoft.com/office/drawing/2016/5/12/chartex" xmlns:cx7="http://schemas.microsoft.com/office/drawing/2016/5/13/chartex" xmlns:cx8="http://schemas.microsoft.com/office/drawing/2016/5/14/chartex" xmlns:mc="http://schemas.openxmlformats.org/markup-compatibility/2006" xmlns:aink="http://schemas.microsoft.com/office/drawing/2016/ink" xmlns:am3d="http://schemas.microsoft.com/office/drawing/2017/model3d" xmlns:o="urn:schemas-microsoft-com:office:office" xmlns:r="http://schemas.openxmlformats.org/officeDocument/2006/relationships" xmlns:m="http://schemas.openxmlformats.org/officeDocument/2006/math" xmlns:v="urn:schemas-microsoft-com:vml" xmlns:wp14="http://schemas.microsoft.com/office/word/2010/wordprocessingDrawing" xmlns:wp="http://schemas.openxmlformats.org/drawingml/2006/wordprocessingDrawing" xmlns:w10="urn:schemas-microsoft-com:office:word" xmlns:w="http://schemas.openxmlformats.org/wordprocessingml/2006/main" xmlns:w14="http://schemas.microsoft.com/office/word/2010/wordml" xmlns:w15="http://schemas.microsoft.com/office/word/2012/wordml" xmlns:w16cex="http://schemas.microsoft.com/office/word/2018/wordml/cex" xmlns:w16cid="http://schemas.microsoft.com/office/word/2016/wordml/cid" xmlns:w16="http://schemas.microsoft.com/office/word/2018/wordml" xmlns:w16se="http://schemas.microsoft.com/office/word/2015/wordml/symex" xmlns:wpg="http://schemas.microsoft.com/office/word/2010/wordprocessingGroup" xmlns:wpi="http://schemas.microsoft.com/office/word/2010/wordprocessingInk" xmlns:wne="http://schemas.microsoft.com/office/word/2006/wordml" xmlns:wps="http://schemas.microsoft.com/office/word/2010/wordprocessingShape" mc:Ignorable="w14 w15 w16se w16cid w16 w16cex wp14">
+  <w:footnote w:type="separator" w:id="-1">
+    <w:p>
+      <w:pPr>
+        <w:spacing w:after="0" w:line="240" w:lineRule="auto"/>
+      </w:pPr>
+      <w:r>
+        <w:separator/>
+      </w:r>
+    </w:p>
+  </w:footnote>
+  <w:footnote w:type="continuationSeparator" w:id="0">
+    <w:p>
+      <w:pPr>
+        <w:spacing w:after="0" w:line="240" w:lineRule="auto"/>
+      </w:pPr>
+      <w:r>
+        <w:continuationSeparator/>
+      </w:r>
+    </w:p>
+  </w:footnote>
+</w:footnotes>
 </file>
 
 <file path=word/numbering.xml><?xml version="1.0" encoding="utf-8"?>
@@ -3575,10 +3143,11 @@
   <w:abstractNum w:abstractNumId="8" w15:restartNumberingAfterBreak="0">
     <w:nsid w:val="5FBB444F"/>
     <w:multiLevelType w:val="hybridMultilevel"/>
-    <w:tmpl w:val="A81A5B50"/>
-    <w:lvl w:ilvl="0" w:tplc="04090013">
+    <w:tmpl w:val="C7D27AF2"/>
+    <w:lvl w:ilvl="0" w:tplc="21DE9E32">
       <w:start w:val="1"/>
       <w:numFmt w:val="upperRoman"/>
+      <w:pStyle w:val="Heading2"/>
       <w:lvlText w:val="%1."/>
       <w:lvlJc w:val="right"/>
       <w:pPr>
@@ -4121,15 +3690,20 @@
     <w:uiPriority w:val="9"/>
     <w:unhideWhenUsed/>
     <w:qFormat/>
-    <w:rsid w:val="00BE0B69"/>
+    <w:rsid w:val="00E07764"/>
     <w:pPr>
       <w:keepNext/>
       <w:keepLines/>
+      <w:numPr>
+        <w:numId w:val="4"/>
+      </w:numPr>
       <w:spacing w:before="40" w:after="0"/>
       <w:outlineLvl w:val="1"/>
     </w:pPr>
     <w:rPr>
-      <w:rFonts w:asciiTheme="majorHAnsi" w:eastAsiaTheme="majorEastAsia" w:hAnsiTheme="majorHAnsi" w:cstheme="majorBidi"/>
+      <w:rFonts w:ascii="Times New Roman" w:eastAsiaTheme="majorEastAsia" w:hAnsi="Times New Roman" w:cs="Times New Roman"/>
+      <w:b/>
+      <w:bCs/>
       <w:color w:val="2F5496" w:themeColor="accent1" w:themeShade="BF"/>
       <w:sz w:val="26"/>
       <w:szCs w:val="26"/>
@@ -4192,9 +3766,11 @@
     <w:basedOn w:val="DefaultParagraphFont"/>
     <w:link w:val="Heading2"/>
     <w:uiPriority w:val="9"/>
-    <w:rsid w:val="00BE0B69"/>
+    <w:rsid w:val="00E07764"/>
     <w:rPr>
-      <w:rFonts w:asciiTheme="majorHAnsi" w:eastAsiaTheme="majorEastAsia" w:hAnsiTheme="majorHAnsi" w:cstheme="majorBidi"/>
+      <w:rFonts w:ascii="Times New Roman" w:eastAsiaTheme="majorEastAsia" w:hAnsi="Times New Roman" w:cs="Times New Roman"/>
+      <w:b/>
+      <w:bCs/>
       <w:color w:val="2F5496" w:themeColor="accent1" w:themeShade="BF"/>
       <w:sz w:val="26"/>
       <w:szCs w:val="26"/>
@@ -4210,6 +3786,58 @@
     <w:rPr>
       <w:b/>
       <w:bCs/>
+    </w:rPr>
+  </w:style>
+  <w:style w:type="paragraph" w:styleId="Header">
+    <w:name w:val="header"/>
+    <w:basedOn w:val="Normal"/>
+    <w:link w:val="HeaderChar"/>
+    <w:uiPriority w:val="99"/>
+    <w:unhideWhenUsed/>
+    <w:rsid w:val="007F7648"/>
+    <w:pPr>
+      <w:tabs>
+        <w:tab w:val="center" w:pos="4680"/>
+        <w:tab w:val="right" w:pos="9360"/>
+      </w:tabs>
+      <w:spacing w:after="0" w:line="240" w:lineRule="auto"/>
+    </w:pPr>
+  </w:style>
+  <w:style w:type="character" w:customStyle="1" w:styleId="HeaderChar">
+    <w:name w:val="Header Char"/>
+    <w:basedOn w:val="DefaultParagraphFont"/>
+    <w:link w:val="Header"/>
+    <w:uiPriority w:val="99"/>
+    <w:rsid w:val="007F7648"/>
+    <w:rPr>
+      <w:rFonts w:eastAsiaTheme="minorHAnsi"/>
+      <w:lang w:eastAsia="en-US"/>
+    </w:rPr>
+  </w:style>
+  <w:style w:type="paragraph" w:styleId="Footer">
+    <w:name w:val="footer"/>
+    <w:basedOn w:val="Normal"/>
+    <w:link w:val="FooterChar"/>
+    <w:uiPriority w:val="99"/>
+    <w:unhideWhenUsed/>
+    <w:rsid w:val="007F7648"/>
+    <w:pPr>
+      <w:tabs>
+        <w:tab w:val="center" w:pos="4680"/>
+        <w:tab w:val="right" w:pos="9360"/>
+      </w:tabs>
+      <w:spacing w:after="0" w:line="240" w:lineRule="auto"/>
+    </w:pPr>
+  </w:style>
+  <w:style w:type="character" w:customStyle="1" w:styleId="FooterChar">
+    <w:name w:val="Footer Char"/>
+    <w:basedOn w:val="DefaultParagraphFont"/>
+    <w:link w:val="Footer"/>
+    <w:uiPriority w:val="99"/>
+    <w:rsid w:val="007F7648"/>
+    <w:rPr>
+      <w:rFonts w:eastAsiaTheme="minorHAnsi"/>
+      <w:lang w:eastAsia="en-US"/>
     </w:rPr>
   </w:style>
 </w:styles>

</xml_diff>

<commit_message>
Update last time with Demo and Docs
</commit_message>
<xml_diff>
--- a/Tài liệu kỹ thuật/BEM.docx
+++ b/Tài liệu kỹ thuật/BEM.docx
@@ -387,22 +387,25 @@
       </w:r>
     </w:p>
     <w:p>
-      <w:pPr>
+      <w:r>
         <w:rPr>
           <w:b/>
           <w:bCs/>
           <w:sz w:val="48"/>
           <w:szCs w:val="48"/>
-        </w:rPr>
-      </w:pPr>
+          <w:lang w:val="vi-VN"/>
+        </w:rPr>
+        <w:t xml:space="preserve">TÌM HIỂU VỀ  </w:t>
+      </w:r>
       <w:r>
         <w:rPr>
           <w:b/>
           <w:bCs/>
           <w:sz w:val="48"/>
           <w:szCs w:val="48"/>
-        </w:rPr>
-        <w:t>TÌM HIỂU ASP.NET Core</w:t>
+          <w:lang w:val="vi-VN"/>
+        </w:rPr>
+        <w:t>BEM</w:t>
       </w:r>
     </w:p>
     <w:p/>
@@ -410,11 +413,6 @@
     <w:p/>
     <w:p/>
     <w:p/>
-    <w:p/>
-    <w:p/>
-    <w:p/>
-    <w:p/>
-    <w:p/>
     <w:p>
       <w:pPr>
         <w:ind w:firstLine="0"/>
@@ -466,6 +464,30 @@
       <w:r>
         <w:t>Ngô Đình Trí – 18211TT2467</w:t>
       </w:r>
+    </w:p>
+    <w:p>
+      <w:pPr>
+        <w:tabs>
+          <w:tab w:val="left" w:pos="360"/>
+        </w:tabs>
+        <w:spacing w:after="0" w:line="0" w:lineRule="atLeast"/>
+      </w:pPr>
+    </w:p>
+    <w:p>
+      <w:pPr>
+        <w:tabs>
+          <w:tab w:val="left" w:pos="360"/>
+        </w:tabs>
+        <w:spacing w:after="0" w:line="0" w:lineRule="atLeast"/>
+      </w:pPr>
+    </w:p>
+    <w:p>
+      <w:pPr>
+        <w:tabs>
+          <w:tab w:val="left" w:pos="360"/>
+        </w:tabs>
+        <w:spacing w:after="0" w:line="0" w:lineRule="atLeast"/>
+      </w:pPr>
     </w:p>
     <w:p>
       <w:pPr>
@@ -553,6 +575,7 @@
                 <w:szCs w:val="28"/>
                 <w:lang w:eastAsia="ja-JP"/>
               </w:rPr>
+              <w:lastRenderedPageBreak/>
               <w:t>MSSV</w:t>
             </w:r>
           </w:p>
@@ -1386,6 +1409,12 @@
     </w:p>
     <w:sdt>
       <w:sdtPr>
+        <w:rPr>
+          <w:rFonts w:ascii="Times New Roman" w:eastAsiaTheme="minorHAnsi" w:hAnsi="Times New Roman" w:cstheme="minorBidi"/>
+          <w:color w:val="auto"/>
+          <w:sz w:val="26"/>
+          <w:szCs w:val="22"/>
+        </w:rPr>
         <w:id w:val="669611691"/>
         <w:docPartObj>
           <w:docPartGallery w:val="Table of Contents"/>
@@ -1394,13 +1423,9 @@
       </w:sdtPr>
       <w:sdtEndPr>
         <w:rPr>
-          <w:rFonts w:ascii="Times New Roman" w:eastAsiaTheme="minorHAnsi" w:hAnsi="Times New Roman" w:cstheme="minorBidi"/>
           <w:b/>
           <w:bCs/>
           <w:noProof/>
-          <w:color w:val="auto"/>
-          <w:sz w:val="26"/>
-          <w:szCs w:val="22"/>
         </w:rPr>
       </w:sdtEndPr>
       <w:sdtContent>

</xml_diff>